<commit_message>
Update Assignment 3 - Software Engineering.docx
</commit_message>
<xml_diff>
--- a/Software Engineering & Testing/Assignment 3 - Software Engineering.docx
+++ b/Software Engineering & Testing/Assignment 3 - Software Engineering.docx
@@ -661,39 +661,7 @@
           <w:rFonts w:ascii="Helvetica" w:eastAsiaTheme="minorEastAsia" w:hAnsi="Helvetica" w:cs="Helvetica"/>
           <w:lang w:val="en-US" w:eastAsia="ja-JP"/>
         </w:rPr>
-        <w:t xml:space="preserve">I </w:t>
-      </w:r>
-      <w:proofErr w:type="spellStart"/>
-      <w:r>
-        <w:rPr>
-          <w:rFonts w:ascii="Helvetica" w:eastAsiaTheme="minorEastAsia" w:hAnsi="Helvetica" w:cs="Helvetica"/>
-          <w:lang w:val="en-US" w:eastAsia="ja-JP"/>
-        </w:rPr>
-        <w:t>herby</w:t>
-      </w:r>
-      <w:proofErr w:type="spellEnd"/>
-      <w:r>
-        <w:rPr>
-          <w:rFonts w:ascii="Helvetica" w:eastAsiaTheme="minorEastAsia" w:hAnsi="Helvetica" w:cs="Helvetica"/>
-          <w:lang w:val="en-US" w:eastAsia="ja-JP"/>
-        </w:rPr>
-        <w:t xml:space="preserve"> certify that this material, which I now submit for assessment on the </w:t>
-      </w:r>
-      <w:proofErr w:type="spellStart"/>
-      <w:r>
-        <w:rPr>
-          <w:rFonts w:ascii="Helvetica" w:eastAsiaTheme="minorEastAsia" w:hAnsi="Helvetica" w:cs="Helvetica"/>
-          <w:lang w:val="en-US" w:eastAsia="ja-JP"/>
-        </w:rPr>
-        <w:t>programme</w:t>
-      </w:r>
-      <w:proofErr w:type="spellEnd"/>
-      <w:r>
-        <w:rPr>
-          <w:rFonts w:ascii="Helvetica" w:eastAsiaTheme="minorEastAsia" w:hAnsi="Helvetica" w:cs="Helvetica"/>
-          <w:lang w:val="en-US" w:eastAsia="ja-JP"/>
-        </w:rPr>
-        <w:t xml:space="preserve"> of study leading to the award of </w:t>
+        <w:t xml:space="preserve">I herby certify that this material, which I now submit for assessment on the programme of study leading to the award of </w:t>
       </w:r>
       <w:r>
         <w:rPr>
@@ -822,21 +790,21 @@
           <w:rFonts w:ascii="Helvetica" w:eastAsiaTheme="minorEastAsia" w:hAnsi="Helvetica" w:cs="Helvetica"/>
           <w:lang w:val="en-US" w:eastAsia="ja-JP"/>
         </w:rPr>
-        <w:t>Author:  _______________________</w:t>
+        <w:t xml:space="preserve">Author:  </w:t>
       </w:r>
       <w:r>
         <w:rPr>
           <w:rFonts w:ascii="Helvetica" w:eastAsiaTheme="minorEastAsia" w:hAnsi="Helvetica" w:cs="Helvetica"/>
           <w:lang w:val="en-US" w:eastAsia="ja-JP"/>
         </w:rPr>
-        <w:t xml:space="preserve">___      </w:t>
+        <w:t xml:space="preserve">Ruben Sob </w:t>
       </w:r>
       <w:r>
         <w:rPr>
           <w:rFonts w:ascii="Helvetica" w:eastAsiaTheme="minorEastAsia" w:hAnsi="Helvetica" w:cs="Helvetica"/>
           <w:lang w:val="en-US" w:eastAsia="ja-JP"/>
         </w:rPr>
-        <w:tab/>
+        <w:t xml:space="preserve">    </w:t>
       </w:r>
       <w:r>
         <w:rPr>
@@ -844,7 +812,21 @@
           <w:lang w:val="en-US" w:eastAsia="ja-JP"/>
         </w:rPr>
         <w:tab/>
-        <w:t>Dated: _____________</w:t>
+      </w:r>
+      <w:r>
+        <w:rPr>
+          <w:rFonts w:ascii="Helvetica" w:eastAsiaTheme="minorEastAsia" w:hAnsi="Helvetica" w:cs="Helvetica"/>
+          <w:lang w:val="en-US" w:eastAsia="ja-JP"/>
+        </w:rPr>
+        <w:tab/>
+        <w:t xml:space="preserve">Dated: </w:t>
+      </w:r>
+      <w:r>
+        <w:rPr>
+          <w:rFonts w:ascii="Helvetica" w:eastAsiaTheme="minorEastAsia" w:hAnsi="Helvetica" w:cs="Helvetica"/>
+          <w:lang w:val="en-US" w:eastAsia="ja-JP"/>
+        </w:rPr>
+        <w:t>21/03/2025</w:t>
       </w:r>
     </w:p>
     <w:p>
@@ -878,22 +860,43 @@
           <w:rFonts w:ascii="Helvetica" w:eastAsiaTheme="minorEastAsia" w:hAnsi="Helvetica" w:cs="Helvetica"/>
           <w:lang w:val="en-US" w:eastAsia="ja-JP"/>
         </w:rPr>
-        <w:t xml:space="preserve">Author:  __________________________      </w:t>
+        <w:t xml:space="preserve">Author: </w:t>
       </w:r>
       <w:r>
         <w:rPr>
           <w:rFonts w:ascii="Helvetica" w:eastAsiaTheme="minorEastAsia" w:hAnsi="Helvetica" w:cs="Helvetica"/>
           <w:lang w:val="en-US" w:eastAsia="ja-JP"/>
         </w:rPr>
-        <w:tab/>
+        <w:t>Emi Herdman</w:t>
       </w:r>
       <w:r>
         <w:rPr>
           <w:rFonts w:ascii="Helvetica" w:eastAsiaTheme="minorEastAsia" w:hAnsi="Helvetica" w:cs="Helvetica"/>
           <w:lang w:val="en-US" w:eastAsia="ja-JP"/>
         </w:rPr>
+        <w:t xml:space="preserve">      </w:t>
+      </w:r>
+      <w:r>
+        <w:rPr>
+          <w:rFonts w:ascii="Helvetica" w:eastAsiaTheme="minorEastAsia" w:hAnsi="Helvetica" w:cs="Helvetica"/>
+          <w:lang w:val="en-US" w:eastAsia="ja-JP"/>
+        </w:rPr>
         <w:tab/>
-        <w:t>Dated: _____________</w:t>
+      </w:r>
+      <w:r>
+        <w:rPr>
+          <w:rFonts w:ascii="Helvetica" w:eastAsiaTheme="minorEastAsia" w:hAnsi="Helvetica" w:cs="Helvetica"/>
+          <w:lang w:val="en-US" w:eastAsia="ja-JP"/>
+        </w:rPr>
+        <w:tab/>
+        <w:t xml:space="preserve">Dated: </w:t>
+      </w:r>
+      <w:r>
+        <w:rPr>
+          <w:rFonts w:ascii="Helvetica" w:eastAsiaTheme="minorEastAsia" w:hAnsi="Helvetica" w:cs="Helvetica"/>
+          <w:lang w:val="en-US" w:eastAsia="ja-JP"/>
+        </w:rPr>
+        <w:t>21/03/2025</w:t>
       </w:r>
     </w:p>
     <w:p>
@@ -927,22 +930,28 @@
           <w:rFonts w:ascii="Helvetica" w:eastAsiaTheme="minorEastAsia" w:hAnsi="Helvetica" w:cs="Helvetica"/>
           <w:lang w:val="en-US" w:eastAsia="ja-JP"/>
         </w:rPr>
-        <w:t xml:space="preserve">Author:  __________________________      </w:t>
+        <w:t xml:space="preserve">Author:  </w:t>
       </w:r>
       <w:r>
         <w:rPr>
           <w:rFonts w:ascii="Helvetica" w:eastAsiaTheme="minorEastAsia" w:hAnsi="Helvetica" w:cs="Helvetica"/>
           <w:lang w:val="en-US" w:eastAsia="ja-JP"/>
         </w:rPr>
-        <w:tab/>
+        <w:t>Franklin Otwamoahene Addo</w:t>
       </w:r>
       <w:r>
         <w:rPr>
           <w:rFonts w:ascii="Helvetica" w:eastAsiaTheme="minorEastAsia" w:hAnsi="Helvetica" w:cs="Helvetica"/>
           <w:lang w:val="en-US" w:eastAsia="ja-JP"/>
         </w:rPr>
-        <w:tab/>
-        <w:t>Dated: _____________</w:t>
+        <w:t xml:space="preserve">    Dated: </w:t>
+      </w:r>
+      <w:r>
+        <w:rPr>
+          <w:rFonts w:ascii="Helvetica" w:eastAsiaTheme="minorEastAsia" w:hAnsi="Helvetica" w:cs="Helvetica"/>
+          <w:lang w:val="en-US" w:eastAsia="ja-JP"/>
+        </w:rPr>
+        <w:t>21/03/2025</w:t>
       </w:r>
       <w:r>
         <w:rPr>
@@ -1829,18 +1838,25 @@
           <w:bCs/>
         </w:rPr>
       </w:pPr>
-      <w:r>
-        <w:rPr>
-          <w:rFonts w:ascii="Times New Roman" w:hAnsi="Times New Roman" w:cs="Times New Roman"/>
-          <w:b/>
-          <w:bCs/>
+    </w:p>
+    <w:p>
+      <w:pPr>
+        <w:ind w:left="720"/>
+        <w:rPr>
+          <w:rFonts w:ascii="Times New Roman" w:hAnsi="Times New Roman" w:cs="Times New Roman"/>
+          <w:b/>
+          <w:bCs/>
+        </w:rPr>
+      </w:pPr>
+      <w:r>
+        <w:rPr>
           <w:noProof/>
         </w:rPr>
         <w:drawing>
-          <wp:inline distT="0" distB="0" distL="0" distR="0" wp14:anchorId="45146E90" wp14:editId="1309727A">
-            <wp:extent cx="5490210" cy="2952750"/>
-            <wp:effectExtent l="0" t="0" r="0" b="0"/>
-            <wp:docPr id="540000077" name="Picture 2" descr="A diagram of a computer&#10;&#10;AI-generated content may be incorrect."/>
+          <wp:inline distT="0" distB="0" distL="0" distR="0" wp14:anchorId="6402598F" wp14:editId="00D39F69">
+            <wp:extent cx="5486400" cy="3270250"/>
+            <wp:effectExtent l="0" t="0" r="0" b="6350"/>
+            <wp:docPr id="1468299180" name="Picture 4" descr="A diagram of a computer&#10;&#10;AI-generated content may be incorrect."/>
             <wp:cNvGraphicFramePr>
               <a:graphicFrameLocks xmlns:a="http://schemas.openxmlformats.org/drawingml/2006/main" noChangeAspect="1"/>
             </wp:cNvGraphicFramePr>
@@ -1848,7 +1864,7 @@
               <a:graphicData uri="http://schemas.openxmlformats.org/drawingml/2006/picture">
                 <pic:pic xmlns:pic="http://schemas.openxmlformats.org/drawingml/2006/picture">
                   <pic:nvPicPr>
-                    <pic:cNvPr id="540000077" name="Picture 2" descr="A diagram of a computer&#10;&#10;AI-generated content may be incorrect."/>
+                    <pic:cNvPr id="564051301" name="Picture 4" descr="A diagram of a computer&#10;&#10;AI-generated content may be incorrect."/>
                     <pic:cNvPicPr>
                       <a:picLocks noChangeAspect="1" noChangeArrowheads="1"/>
                     </pic:cNvPicPr>
@@ -1869,7 +1885,7 @@
                   <pic:spPr bwMode="auto">
                     <a:xfrm>
                       <a:off x="0" y="0"/>
-                      <a:ext cx="5508460" cy="2962565"/>
+                      <a:ext cx="5486400" cy="3270250"/>
                     </a:xfrm>
                     <a:prstGeom prst="rect">
                       <a:avLst/>
@@ -1906,27 +1922,7 @@
         </w:rPr>
       </w:pPr>
     </w:p>
-    <w:p>
-      <w:pPr>
-        <w:ind w:left="720"/>
-        <w:rPr>
-          <w:rFonts w:ascii="Times New Roman" w:hAnsi="Times New Roman" w:cs="Times New Roman"/>
-        </w:rPr>
-      </w:pPr>
-    </w:p>
-    <w:p>
-      <w:pPr>
-        <w:ind w:left="720"/>
-        <w:rPr>
-          <w:rFonts w:ascii="Times New Roman" w:hAnsi="Times New Roman" w:cs="Times New Roman"/>
-        </w:rPr>
-      </w:pPr>
-    </w:p>
-    <w:p>
-      <w:pPr>
-        <w:ind w:left="720"/>
-      </w:pPr>
-    </w:p>
+    <w:p/>
     <w:p>
       <w:pPr>
         <w:pStyle w:val="ListParagraph"/>
@@ -1956,7 +1952,17 @@
         <w:ind w:firstLine="720"/>
       </w:pPr>
       <w:r>
-        <w:t xml:space="preserve">4.1 Use Cases </w:t>
+        <w:t xml:space="preserve">4.1 </w:t>
+      </w:r>
+      <w:r>
+        <w:rPr>
+          <w:b/>
+          <w:bCs/>
+        </w:rPr>
+        <w:t>Use Cases</w:t>
+      </w:r>
+      <w:r>
+        <w:t xml:space="preserve"> </w:t>
       </w:r>
     </w:p>
     <w:p>
@@ -2059,7 +2065,17 @@
         <w:ind w:firstLine="720"/>
       </w:pPr>
       <w:r>
-        <w:t xml:space="preserve">4.2 Use Case Specifications </w:t>
+        <w:t xml:space="preserve">4.2 </w:t>
+      </w:r>
+      <w:r>
+        <w:rPr>
+          <w:b/>
+          <w:bCs/>
+        </w:rPr>
+        <w:t>Use Case Specifications</w:t>
+      </w:r>
+      <w:r>
+        <w:t xml:space="preserve"> </w:t>
       </w:r>
     </w:p>
     <w:p>
@@ -2116,6 +2132,7 @@
     <w:tbl>
       <w:tblPr>
         <w:tblStyle w:val="TableGrid"/>
+        <w:tblpPr w:leftFromText="180" w:rightFromText="180" w:horzAnchor="page" w:tblpX="2388" w:tblpY="262"/>
         <w:tblW w:w="0" w:type="auto"/>
         <w:tblLook w:val="04A0" w:firstRow="1" w:lastRow="0" w:firstColumn="1" w:lastColumn="0" w:noHBand="0" w:noVBand="1"/>
       </w:tblPr>
@@ -2129,7 +2146,7 @@
         </w:trPr>
         <w:tc>
           <w:tcPr>
-            <w:tcW w:w="4440" w:type="dxa"/>
+            <w:tcW w:w="4294" w:type="dxa"/>
           </w:tcPr>
           <w:p>
             <w:pPr>
@@ -2152,7 +2169,7 @@
         </w:tc>
         <w:tc>
           <w:tcPr>
-            <w:tcW w:w="4440" w:type="dxa"/>
+            <w:tcW w:w="4336" w:type="dxa"/>
           </w:tcPr>
           <w:p>
             <w:pPr>
@@ -2310,7 +2327,7 @@
         </w:trPr>
         <w:tc>
           <w:tcPr>
-            <w:tcW w:w="4440" w:type="dxa"/>
+            <w:tcW w:w="4294" w:type="dxa"/>
           </w:tcPr>
           <w:p>
             <w:pPr>
@@ -2332,7 +2349,7 @@
         </w:tc>
         <w:tc>
           <w:tcPr>
-            <w:tcW w:w="4440" w:type="dxa"/>
+            <w:tcW w:w="4336" w:type="dxa"/>
           </w:tcPr>
           <w:p>
             <w:pPr>
@@ -2532,7 +2549,7 @@
         </w:trPr>
         <w:tc>
           <w:tcPr>
-            <w:tcW w:w="4440" w:type="dxa"/>
+            <w:tcW w:w="4294" w:type="dxa"/>
           </w:tcPr>
           <w:p>
             <w:pPr>
@@ -2554,7 +2571,7 @@
         </w:tc>
         <w:tc>
           <w:tcPr>
-            <w:tcW w:w="4440" w:type="dxa"/>
+            <w:tcW w:w="4336" w:type="dxa"/>
           </w:tcPr>
           <w:p>
             <w:pPr>
@@ -2624,7 +2641,7 @@
         </w:trPr>
         <w:tc>
           <w:tcPr>
-            <w:tcW w:w="4440" w:type="dxa"/>
+            <w:tcW w:w="4294" w:type="dxa"/>
           </w:tcPr>
           <w:p>
             <w:pPr>
@@ -2646,7 +2663,7 @@
         </w:tc>
         <w:tc>
           <w:tcPr>
-            <w:tcW w:w="4440" w:type="dxa"/>
+            <w:tcW w:w="4336" w:type="dxa"/>
           </w:tcPr>
           <w:p>
             <w:pPr>
@@ -2706,7 +2723,7 @@
         </w:trPr>
         <w:tc>
           <w:tcPr>
-            <w:tcW w:w="4440" w:type="dxa"/>
+            <w:tcW w:w="4294" w:type="dxa"/>
           </w:tcPr>
           <w:p>
             <w:pPr>
@@ -2728,7 +2745,7 @@
         </w:tc>
         <w:tc>
           <w:tcPr>
-            <w:tcW w:w="4440" w:type="dxa"/>
+            <w:tcW w:w="4336" w:type="dxa"/>
           </w:tcPr>
           <w:p>
             <w:pPr>
@@ -2798,7 +2815,7 @@
         </w:trPr>
         <w:tc>
           <w:tcPr>
-            <w:tcW w:w="4440" w:type="dxa"/>
+            <w:tcW w:w="4294" w:type="dxa"/>
           </w:tcPr>
           <w:p>
             <w:pPr>
@@ -2820,7 +2837,7 @@
         </w:tc>
         <w:tc>
           <w:tcPr>
-            <w:tcW w:w="4440" w:type="dxa"/>
+            <w:tcW w:w="4336" w:type="dxa"/>
           </w:tcPr>
           <w:p>
             <w:pPr>
@@ -3174,7 +3191,7 @@
         </w:trPr>
         <w:tc>
           <w:tcPr>
-            <w:tcW w:w="4440" w:type="dxa"/>
+            <w:tcW w:w="4294" w:type="dxa"/>
           </w:tcPr>
           <w:p>
             <w:pPr>
@@ -3196,7 +3213,7 @@
         </w:tc>
         <w:tc>
           <w:tcPr>
-            <w:tcW w:w="4440" w:type="dxa"/>
+            <w:tcW w:w="4336" w:type="dxa"/>
           </w:tcPr>
           <w:p>
             <w:pPr>
@@ -3338,7 +3355,7 @@
         </w:trPr>
         <w:tc>
           <w:tcPr>
-            <w:tcW w:w="4440" w:type="dxa"/>
+            <w:tcW w:w="4294" w:type="dxa"/>
           </w:tcPr>
           <w:p>
             <w:pPr>
@@ -3361,7 +3378,7 @@
         </w:tc>
         <w:tc>
           <w:tcPr>
-            <w:tcW w:w="4440" w:type="dxa"/>
+            <w:tcW w:w="4336" w:type="dxa"/>
           </w:tcPr>
           <w:p>
             <w:pPr>
@@ -3464,13 +3481,6 @@
         </w:tc>
       </w:tr>
     </w:tbl>
-    <w:p>
-      <w:pPr>
-        <w:rPr>
-          <w:rFonts w:ascii="Times New Roman" w:hAnsi="Times New Roman" w:cs="Times New Roman"/>
-        </w:rPr>
-      </w:pPr>
-    </w:p>
     <w:p/>
     <w:p>
       <w:pPr>
@@ -3501,17 +3511,33 @@
     <w:p>
       <w:pPr>
         <w:pStyle w:val="ListParagraph"/>
-        <w:spacing w:after="0"/>
+        <w:rPr>
+          <w:rFonts w:ascii="Times New Roman" w:hAnsi="Times New Roman" w:cs="Times New Roman"/>
+          <w:b/>
+          <w:bCs/>
+          <w:sz w:val="32"/>
+          <w:szCs w:val="32"/>
+        </w:rPr>
+      </w:pPr>
+    </w:p>
+    <w:p>
+      <w:pPr>
+        <w:pStyle w:val="ListParagraph"/>
+        <w:rPr>
+          <w:rFonts w:ascii="Times New Roman" w:hAnsi="Times New Roman" w:cs="Times New Roman"/>
+          <w:sz w:val="32"/>
+          <w:szCs w:val="32"/>
+        </w:rPr>
       </w:pPr>
       <w:r>
         <w:rPr>
           <w:noProof/>
         </w:rPr>
         <w:drawing>
-          <wp:inline distT="0" distB="0" distL="0" distR="0" wp14:anchorId="5FD48606" wp14:editId="0C8ACAAA">
-            <wp:extent cx="5480050" cy="2800350"/>
-            <wp:effectExtent l="0" t="0" r="6350" b="0"/>
-            <wp:docPr id="1151393124" name="Picture 3"/>
+          <wp:inline distT="0" distB="0" distL="0" distR="0" wp14:anchorId="62FE8970" wp14:editId="40818545">
+            <wp:extent cx="5486400" cy="3270250"/>
+            <wp:effectExtent l="0" t="0" r="0" b="6350"/>
+            <wp:docPr id="564051301" name="Picture 4" descr="A diagram of a computer&#10;&#10;AI-generated content may be incorrect."/>
             <wp:cNvGraphicFramePr>
               <a:graphicFrameLocks xmlns:a="http://schemas.openxmlformats.org/drawingml/2006/main" noChangeAspect="1"/>
             </wp:cNvGraphicFramePr>
@@ -3519,13 +3545,13 @@
               <a:graphicData uri="http://schemas.openxmlformats.org/drawingml/2006/picture">
                 <pic:pic xmlns:pic="http://schemas.openxmlformats.org/drawingml/2006/picture">
                   <pic:nvPicPr>
-                    <pic:cNvPr id="0" name="Picture 3"/>
+                    <pic:cNvPr id="564051301" name="Picture 4" descr="A diagram of a computer&#10;&#10;AI-generated content may be incorrect."/>
                     <pic:cNvPicPr>
                       <a:picLocks noChangeAspect="1" noChangeArrowheads="1"/>
                     </pic:cNvPicPr>
                   </pic:nvPicPr>
                   <pic:blipFill>
-                    <a:blip r:embed="rId12">
+                    <a:blip r:embed="rId10">
                       <a:extLst>
                         <a:ext uri="{28A0092B-C50C-407E-A947-70E740481C1C}">
                           <a14:useLocalDpi xmlns:a14="http://schemas.microsoft.com/office/drawing/2010/main" val="0"/>
@@ -3540,7 +3566,7 @@
                   <pic:spPr bwMode="auto">
                     <a:xfrm>
                       <a:off x="0" y="0"/>
-                      <a:ext cx="5480050" cy="2800350"/>
+                      <a:ext cx="5486400" cy="3270250"/>
                     </a:xfrm>
                     <a:prstGeom prst="rect">
                       <a:avLst/>
@@ -3589,18 +3615,104 @@
     </w:p>
     <w:p>
       <w:pPr>
+        <w:pStyle w:val="ListParagraph"/>
+        <w:rPr>
+          <w:rFonts w:ascii="Times New Roman" w:hAnsi="Times New Roman" w:cs="Times New Roman"/>
+          <w:sz w:val="32"/>
+          <w:szCs w:val="32"/>
+        </w:rPr>
+      </w:pPr>
+    </w:p>
+    <w:p>
+      <w:pPr>
+        <w:pStyle w:val="ListParagraph"/>
+        <w:rPr>
+          <w:rFonts w:ascii="Times New Roman" w:hAnsi="Times New Roman" w:cs="Times New Roman"/>
+          <w:sz w:val="32"/>
+          <w:szCs w:val="32"/>
+        </w:rPr>
+      </w:pPr>
+    </w:p>
+    <w:p>
+      <w:pPr>
+        <w:pStyle w:val="ListParagraph"/>
+        <w:rPr>
+          <w:rFonts w:ascii="Times New Roman" w:hAnsi="Times New Roman" w:cs="Times New Roman"/>
+          <w:sz w:val="32"/>
+          <w:szCs w:val="32"/>
+        </w:rPr>
+      </w:pPr>
+    </w:p>
+    <w:p>
+      <w:pPr>
+        <w:pStyle w:val="ListParagraph"/>
+        <w:rPr>
+          <w:rFonts w:ascii="Times New Roman" w:hAnsi="Times New Roman" w:cs="Times New Roman"/>
+          <w:sz w:val="32"/>
+          <w:szCs w:val="32"/>
+        </w:rPr>
+      </w:pPr>
+    </w:p>
+    <w:p>
+      <w:pPr>
+        <w:pStyle w:val="ListParagraph"/>
+        <w:rPr>
+          <w:rFonts w:ascii="Times New Roman" w:hAnsi="Times New Roman" w:cs="Times New Roman"/>
+          <w:sz w:val="32"/>
+          <w:szCs w:val="32"/>
+        </w:rPr>
+      </w:pPr>
+    </w:p>
+    <w:p>
+      <w:pPr>
+        <w:pStyle w:val="ListParagraph"/>
+        <w:rPr>
+          <w:rFonts w:ascii="Times New Roman" w:hAnsi="Times New Roman" w:cs="Times New Roman"/>
+          <w:sz w:val="32"/>
+          <w:szCs w:val="32"/>
+        </w:rPr>
+      </w:pPr>
+    </w:p>
+    <w:p>
+      <w:pPr>
+        <w:pStyle w:val="ListParagraph"/>
+        <w:rPr>
+          <w:rFonts w:ascii="Times New Roman" w:hAnsi="Times New Roman" w:cs="Times New Roman"/>
+          <w:sz w:val="32"/>
+          <w:szCs w:val="32"/>
+        </w:rPr>
+      </w:pPr>
+    </w:p>
+    <w:p>
+      <w:pPr>
+        <w:pStyle w:val="ListParagraph"/>
+        <w:rPr>
+          <w:rFonts w:ascii="Times New Roman" w:hAnsi="Times New Roman" w:cs="Times New Roman"/>
+          <w:sz w:val="32"/>
+          <w:szCs w:val="32"/>
+        </w:rPr>
+      </w:pPr>
+    </w:p>
+    <w:p>
+      <w:pPr>
+        <w:pStyle w:val="ListParagraph"/>
+        <w:rPr>
+          <w:rFonts w:ascii="Times New Roman" w:hAnsi="Times New Roman" w:cs="Times New Roman"/>
+          <w:sz w:val="32"/>
+          <w:szCs w:val="32"/>
+        </w:rPr>
+      </w:pPr>
+    </w:p>
+    <w:p>
+      <w:pPr>
         <w:spacing w:after="160" w:line="259" w:lineRule="auto"/>
         <w:ind w:left="720"/>
         <w:rPr>
           <w:rFonts w:ascii="Times New Roman" w:hAnsi="Times New Roman" w:cs="Times New Roman"/>
-        </w:rPr>
-      </w:pPr>
-      <w:r>
-        <w:rPr>
-          <w:rFonts w:ascii="Times New Roman" w:hAnsi="Times New Roman" w:cs="Times New Roman"/>
-        </w:rPr>
-        <w:t>The class diagram represents the system structure, defining key entities, their attributes, and relationships. Below are the design decisions for each class and their connections:</w:t>
-      </w:r>
+          <w:sz w:val="32"/>
+          <w:szCs w:val="32"/>
+        </w:rPr>
+      </w:pPr>
     </w:p>
     <w:p>
       <w:pPr>
@@ -3610,6 +3722,13 @@
           <w:rFonts w:ascii="Times New Roman" w:hAnsi="Times New Roman" w:cs="Times New Roman"/>
         </w:rPr>
       </w:pPr>
+      <w:r>
+        <w:rPr>
+          <w:rFonts w:ascii="Times New Roman" w:hAnsi="Times New Roman" w:cs="Times New Roman"/>
+        </w:rPr>
+        <w:lastRenderedPageBreak/>
+        <w:t>The class diagram represents the system structure, defining key entities, their attributes, and relationships. Below are the design decisions for each class and their connections:</w:t>
+      </w:r>
     </w:p>
     <w:p>
       <w:pPr>
@@ -3619,6 +3738,285 @@
           <w:rFonts w:ascii="Times New Roman" w:hAnsi="Times New Roman" w:cs="Times New Roman"/>
         </w:rPr>
       </w:pPr>
+      <w:r>
+        <w:rPr>
+          <w:rFonts w:ascii="Times New Roman" w:hAnsi="Times New Roman" w:cs="Times New Roman"/>
+          <w:b/>
+          <w:bCs/>
+        </w:rPr>
+        <w:t>User Class</w:t>
+      </w:r>
+    </w:p>
+    <w:p>
+      <w:pPr>
+        <w:spacing w:after="160" w:line="259" w:lineRule="auto"/>
+        <w:ind w:left="1440"/>
+        <w:rPr>
+          <w:rFonts w:ascii="Times New Roman" w:hAnsi="Times New Roman" w:cs="Times New Roman"/>
+        </w:rPr>
+      </w:pPr>
+      <w:r>
+        <w:rPr>
+          <w:rFonts w:ascii="Times New Roman" w:hAnsi="Times New Roman" w:cs="Times New Roman"/>
+          <w:b/>
+          <w:bCs/>
+        </w:rPr>
+        <w:t>Attributes</w:t>
+      </w:r>
+      <w:r>
+        <w:rPr>
+          <w:rFonts w:ascii="Times New Roman" w:hAnsi="Times New Roman" w:cs="Times New Roman"/>
+        </w:rPr>
+        <w:t>: Stores essential user details such as AccountID, Email, Password, Phone, and Date of Birth.</w:t>
+      </w:r>
+    </w:p>
+    <w:p>
+      <w:pPr>
+        <w:spacing w:after="160" w:line="259" w:lineRule="auto"/>
+        <w:ind w:left="1440"/>
+        <w:rPr>
+          <w:rFonts w:ascii="Times New Roman" w:hAnsi="Times New Roman" w:cs="Times New Roman"/>
+        </w:rPr>
+      </w:pPr>
+      <w:r>
+        <w:rPr>
+          <w:rFonts w:ascii="Times New Roman" w:hAnsi="Times New Roman" w:cs="Times New Roman"/>
+          <w:b/>
+          <w:bCs/>
+        </w:rPr>
+        <w:t>Methods</w:t>
+      </w:r>
+      <w:r>
+        <w:rPr>
+          <w:rFonts w:ascii="Times New Roman" w:hAnsi="Times New Roman" w:cs="Times New Roman"/>
+        </w:rPr>
+        <w:t>: Includes getter and setter methods for email and password management.</w:t>
+      </w:r>
+    </w:p>
+    <w:p>
+      <w:pPr>
+        <w:spacing w:after="160" w:line="259" w:lineRule="auto"/>
+        <w:ind w:left="720" w:firstLine="720"/>
+        <w:rPr>
+          <w:rFonts w:ascii="Times New Roman" w:hAnsi="Times New Roman" w:cs="Times New Roman"/>
+        </w:rPr>
+      </w:pPr>
+      <w:r>
+        <w:rPr>
+          <w:rFonts w:ascii="Times New Roman" w:hAnsi="Times New Roman" w:cs="Times New Roman"/>
+          <w:b/>
+          <w:bCs/>
+        </w:rPr>
+        <w:t>Relationship</w:t>
+      </w:r>
+      <w:r>
+        <w:rPr>
+          <w:rFonts w:ascii="Times New Roman" w:hAnsi="Times New Roman" w:cs="Times New Roman"/>
+        </w:rPr>
+        <w:t>:</w:t>
+      </w:r>
+    </w:p>
+    <w:p>
+      <w:pPr>
+        <w:spacing w:after="160" w:line="259" w:lineRule="auto"/>
+        <w:ind w:left="1440" w:firstLine="360"/>
+        <w:rPr>
+          <w:rFonts w:ascii="Times New Roman" w:hAnsi="Times New Roman" w:cs="Times New Roman"/>
+        </w:rPr>
+      </w:pPr>
+      <w:r>
+        <w:rPr>
+          <w:rFonts w:ascii="Times New Roman" w:hAnsi="Times New Roman" w:cs="Times New Roman"/>
+        </w:rPr>
+        <w:t xml:space="preserve">One-to-Many relationship with </w:t>
+      </w:r>
+      <w:r>
+        <w:rPr>
+          <w:rFonts w:ascii="Times New Roman" w:hAnsi="Times New Roman" w:cs="Times New Roman"/>
+          <w:b/>
+          <w:bCs/>
+        </w:rPr>
+        <w:t>Purchase</w:t>
+      </w:r>
+      <w:r>
+        <w:rPr>
+          <w:rFonts w:ascii="Times New Roman" w:hAnsi="Times New Roman" w:cs="Times New Roman"/>
+        </w:rPr>
+        <w:t xml:space="preserve"> – A user can make multiple purchases.</w:t>
+      </w:r>
+    </w:p>
+    <w:p>
+      <w:pPr>
+        <w:spacing w:after="160" w:line="259" w:lineRule="auto"/>
+        <w:ind w:left="1440"/>
+        <w:rPr>
+          <w:rFonts w:ascii="Times New Roman" w:hAnsi="Times New Roman" w:cs="Times New Roman"/>
+        </w:rPr>
+      </w:pPr>
+      <w:r>
+        <w:rPr>
+          <w:rFonts w:ascii="Times New Roman" w:hAnsi="Times New Roman" w:cs="Times New Roman"/>
+        </w:rPr>
+        <w:t xml:space="preserve">One-to-Many relationship with </w:t>
+      </w:r>
+      <w:r>
+        <w:rPr>
+          <w:rFonts w:ascii="Times New Roman" w:hAnsi="Times New Roman" w:cs="Times New Roman"/>
+          <w:b/>
+          <w:bCs/>
+        </w:rPr>
+        <w:t>Product</w:t>
+      </w:r>
+      <w:r>
+        <w:rPr>
+          <w:rFonts w:ascii="Times New Roman" w:hAnsi="Times New Roman" w:cs="Times New Roman"/>
+        </w:rPr>
+        <w:t xml:space="preserve"> – A user can purchase multiple products.</w:t>
+      </w:r>
+    </w:p>
+    <w:p>
+      <w:pPr>
+        <w:spacing w:after="160" w:line="259" w:lineRule="auto"/>
+        <w:ind w:firstLine="720"/>
+        <w:rPr>
+          <w:rFonts w:ascii="Times New Roman" w:hAnsi="Times New Roman" w:cs="Times New Roman"/>
+        </w:rPr>
+      </w:pPr>
+      <w:r>
+        <w:rPr>
+          <w:rFonts w:ascii="Times New Roman" w:hAnsi="Times New Roman" w:cs="Times New Roman"/>
+          <w:b/>
+          <w:bCs/>
+        </w:rPr>
+        <w:t>Admin Class</w:t>
+      </w:r>
+    </w:p>
+    <w:p>
+      <w:pPr>
+        <w:spacing w:after="160" w:line="259" w:lineRule="auto"/>
+        <w:ind w:left="720" w:firstLine="720"/>
+        <w:rPr>
+          <w:rFonts w:ascii="Times New Roman" w:hAnsi="Times New Roman" w:cs="Times New Roman"/>
+        </w:rPr>
+      </w:pPr>
+      <w:r>
+        <w:rPr>
+          <w:rFonts w:ascii="Times New Roman" w:hAnsi="Times New Roman" w:cs="Times New Roman"/>
+          <w:b/>
+          <w:bCs/>
+        </w:rPr>
+        <w:t>Attributes</w:t>
+      </w:r>
+      <w:r>
+        <w:rPr>
+          <w:rFonts w:ascii="Times New Roman" w:hAnsi="Times New Roman" w:cs="Times New Roman"/>
+        </w:rPr>
+        <w:t>: Contains AdminID, Name, and Email.</w:t>
+      </w:r>
+    </w:p>
+    <w:p>
+      <w:pPr>
+        <w:spacing w:after="160" w:line="259" w:lineRule="auto"/>
+        <w:ind w:left="1080" w:firstLine="360"/>
+        <w:rPr>
+          <w:rFonts w:ascii="Times New Roman" w:hAnsi="Times New Roman" w:cs="Times New Roman"/>
+        </w:rPr>
+      </w:pPr>
+      <w:r>
+        <w:rPr>
+          <w:rFonts w:ascii="Times New Roman" w:hAnsi="Times New Roman" w:cs="Times New Roman"/>
+          <w:b/>
+          <w:bCs/>
+        </w:rPr>
+        <w:t>Methods</w:t>
+      </w:r>
+      <w:r>
+        <w:rPr>
+          <w:rFonts w:ascii="Times New Roman" w:hAnsi="Times New Roman" w:cs="Times New Roman"/>
+        </w:rPr>
+        <w:t>: Includes getter and setter methods for name and email.</w:t>
+      </w:r>
+    </w:p>
+    <w:p>
+      <w:pPr>
+        <w:spacing w:after="160" w:line="259" w:lineRule="auto"/>
+        <w:ind w:left="1080" w:firstLine="360"/>
+        <w:rPr>
+          <w:rFonts w:ascii="Times New Roman" w:hAnsi="Times New Roman" w:cs="Times New Roman"/>
+        </w:rPr>
+      </w:pPr>
+      <w:r>
+        <w:rPr>
+          <w:rFonts w:ascii="Times New Roman" w:hAnsi="Times New Roman" w:cs="Times New Roman"/>
+          <w:b/>
+          <w:bCs/>
+        </w:rPr>
+        <w:t>Relationship</w:t>
+      </w:r>
+      <w:r>
+        <w:rPr>
+          <w:rFonts w:ascii="Times New Roman" w:hAnsi="Times New Roman" w:cs="Times New Roman"/>
+        </w:rPr>
+        <w:t>:</w:t>
+      </w:r>
+    </w:p>
+    <w:p>
+      <w:pPr>
+        <w:spacing w:after="160" w:line="259" w:lineRule="auto"/>
+        <w:ind w:left="1440"/>
+        <w:rPr>
+          <w:rFonts w:ascii="Times New Roman" w:hAnsi="Times New Roman" w:cs="Times New Roman"/>
+        </w:rPr>
+      </w:pPr>
+      <w:r>
+        <w:rPr>
+          <w:rFonts w:ascii="Times New Roman" w:hAnsi="Times New Roman" w:cs="Times New Roman"/>
+        </w:rPr>
+        <w:t xml:space="preserve">One-to-Many relationship with </w:t>
+      </w:r>
+      <w:r>
+        <w:rPr>
+          <w:rFonts w:ascii="Times New Roman" w:hAnsi="Times New Roman" w:cs="Times New Roman"/>
+          <w:b/>
+          <w:bCs/>
+        </w:rPr>
+        <w:t>Product</w:t>
+      </w:r>
+      <w:r>
+        <w:rPr>
+          <w:rFonts w:ascii="Times New Roman" w:hAnsi="Times New Roman" w:cs="Times New Roman"/>
+        </w:rPr>
+        <w:t xml:space="preserve"> – Admin manages multiple products.</w:t>
+      </w:r>
+    </w:p>
+    <w:p>
+      <w:pPr>
+        <w:spacing w:after="160" w:line="259" w:lineRule="auto"/>
+        <w:ind w:left="1440"/>
+        <w:rPr>
+          <w:rFonts w:ascii="Times New Roman" w:hAnsi="Times New Roman" w:cs="Times New Roman"/>
+        </w:rPr>
+      </w:pPr>
+      <w:r>
+        <w:rPr>
+          <w:rFonts w:ascii="Times New Roman" w:hAnsi="Times New Roman" w:cs="Times New Roman"/>
+        </w:rPr>
+        <w:t xml:space="preserve">One-to-Many relationship with </w:t>
+      </w:r>
+      <w:r>
+        <w:rPr>
+          <w:rFonts w:ascii="Times New Roman" w:hAnsi="Times New Roman" w:cs="Times New Roman"/>
+          <w:b/>
+          <w:bCs/>
+        </w:rPr>
+        <w:t>Seasonal Sales</w:t>
+      </w:r>
+      <w:r>
+        <w:rPr>
+          <w:rFonts w:ascii="Times New Roman" w:hAnsi="Times New Roman" w:cs="Times New Roman"/>
+        </w:rPr>
+        <w:t xml:space="preserve"> – Admin oversees seasonal promotions.</w:t>
+      </w:r>
     </w:p>
     <w:p>
       <w:pPr>
@@ -3628,6 +4026,179 @@
           <w:rFonts w:ascii="Times New Roman" w:hAnsi="Times New Roman" w:cs="Times New Roman"/>
         </w:rPr>
       </w:pPr>
+      <w:r>
+        <w:rPr>
+          <w:rFonts w:ascii="Times New Roman" w:hAnsi="Times New Roman" w:cs="Times New Roman"/>
+          <w:b/>
+          <w:bCs/>
+        </w:rPr>
+        <w:t>Product Class</w:t>
+      </w:r>
+    </w:p>
+    <w:p>
+      <w:pPr>
+        <w:spacing w:after="160" w:line="259" w:lineRule="auto"/>
+        <w:ind w:left="720" w:firstLine="720"/>
+        <w:rPr>
+          <w:rFonts w:ascii="Times New Roman" w:hAnsi="Times New Roman" w:cs="Times New Roman"/>
+        </w:rPr>
+      </w:pPr>
+      <w:r>
+        <w:rPr>
+          <w:rFonts w:ascii="Times New Roman" w:hAnsi="Times New Roman" w:cs="Times New Roman"/>
+          <w:b/>
+          <w:bCs/>
+        </w:rPr>
+        <w:t>Attributes</w:t>
+      </w:r>
+      <w:r>
+        <w:rPr>
+          <w:rFonts w:ascii="Times New Roman" w:hAnsi="Times New Roman" w:cs="Times New Roman"/>
+        </w:rPr>
+        <w:t>: Includes ProductID, Product Name, Description, and Image.</w:t>
+      </w:r>
+    </w:p>
+    <w:p>
+      <w:pPr>
+        <w:spacing w:after="160" w:line="259" w:lineRule="auto"/>
+        <w:ind w:left="1440"/>
+        <w:rPr>
+          <w:rFonts w:ascii="Times New Roman" w:hAnsi="Times New Roman" w:cs="Times New Roman"/>
+        </w:rPr>
+      </w:pPr>
+      <w:r>
+        <w:rPr>
+          <w:rFonts w:ascii="Times New Roman" w:hAnsi="Times New Roman" w:cs="Times New Roman"/>
+          <w:b/>
+          <w:bCs/>
+        </w:rPr>
+        <w:t>Methods</w:t>
+      </w:r>
+      <w:r>
+        <w:rPr>
+          <w:rFonts w:ascii="Times New Roman" w:hAnsi="Times New Roman" w:cs="Times New Roman"/>
+        </w:rPr>
+        <w:t>: Provides getter and setter methods for name and description.</w:t>
+      </w:r>
+    </w:p>
+    <w:p>
+      <w:pPr>
+        <w:spacing w:after="160" w:line="259" w:lineRule="auto"/>
+        <w:ind w:left="1440"/>
+        <w:rPr>
+          <w:rFonts w:ascii="Times New Roman" w:hAnsi="Times New Roman" w:cs="Times New Roman"/>
+        </w:rPr>
+      </w:pPr>
+      <w:r>
+        <w:rPr>
+          <w:rFonts w:ascii="Times New Roman" w:hAnsi="Times New Roman" w:cs="Times New Roman"/>
+          <w:b/>
+          <w:bCs/>
+        </w:rPr>
+        <w:t>Relationship</w:t>
+      </w:r>
+      <w:r>
+        <w:rPr>
+          <w:rFonts w:ascii="Times New Roman" w:hAnsi="Times New Roman" w:cs="Times New Roman"/>
+        </w:rPr>
+        <w:t>:</w:t>
+      </w:r>
+    </w:p>
+    <w:p>
+      <w:pPr>
+        <w:spacing w:after="160" w:line="259" w:lineRule="auto"/>
+        <w:ind w:left="1440"/>
+        <w:rPr>
+          <w:rFonts w:ascii="Times New Roman" w:hAnsi="Times New Roman" w:cs="Times New Roman"/>
+        </w:rPr>
+      </w:pPr>
+      <w:r>
+        <w:rPr>
+          <w:rFonts w:ascii="Times New Roman" w:hAnsi="Times New Roman" w:cs="Times New Roman"/>
+        </w:rPr>
+        <w:t xml:space="preserve">Many-to-One relationship with </w:t>
+      </w:r>
+      <w:r>
+        <w:rPr>
+          <w:rFonts w:ascii="Times New Roman" w:hAnsi="Times New Roman" w:cs="Times New Roman"/>
+          <w:b/>
+          <w:bCs/>
+        </w:rPr>
+        <w:t>Admin</w:t>
+      </w:r>
+      <w:r>
+        <w:rPr>
+          <w:rFonts w:ascii="Times New Roman" w:hAnsi="Times New Roman" w:cs="Times New Roman"/>
+        </w:rPr>
+        <w:t xml:space="preserve"> – Products are managed by an admin.</w:t>
+      </w:r>
+    </w:p>
+    <w:p>
+      <w:pPr>
+        <w:spacing w:after="160" w:line="259" w:lineRule="auto"/>
+        <w:ind w:left="1440"/>
+        <w:rPr>
+          <w:rFonts w:ascii="Times New Roman" w:hAnsi="Times New Roman" w:cs="Times New Roman"/>
+        </w:rPr>
+      </w:pPr>
+      <w:r>
+        <w:rPr>
+          <w:rFonts w:ascii="Times New Roman" w:hAnsi="Times New Roman" w:cs="Times New Roman"/>
+        </w:rPr>
+        <w:t xml:space="preserve">Many-to-Many relationship with </w:t>
+      </w:r>
+      <w:r>
+        <w:rPr>
+          <w:rFonts w:ascii="Times New Roman" w:hAnsi="Times New Roman" w:cs="Times New Roman"/>
+          <w:b/>
+          <w:bCs/>
+        </w:rPr>
+        <w:t>Seasonal Sales</w:t>
+      </w:r>
+      <w:r>
+        <w:rPr>
+          <w:rFonts w:ascii="Times New Roman" w:hAnsi="Times New Roman" w:cs="Times New Roman"/>
+        </w:rPr>
+        <w:t xml:space="preserve"> – Products can be part of multiple seasonal sales.</w:t>
+      </w:r>
+    </w:p>
+    <w:p>
+      <w:pPr>
+        <w:spacing w:after="160" w:line="259" w:lineRule="auto"/>
+        <w:ind w:left="1440"/>
+        <w:rPr>
+          <w:rFonts w:ascii="Times New Roman" w:hAnsi="Times New Roman" w:cs="Times New Roman"/>
+        </w:rPr>
+      </w:pPr>
+      <w:r>
+        <w:rPr>
+          <w:rFonts w:ascii="Times New Roman" w:hAnsi="Times New Roman" w:cs="Times New Roman"/>
+        </w:rPr>
+        <w:t xml:space="preserve">Many-to-One relationship with </w:t>
+      </w:r>
+      <w:r>
+        <w:rPr>
+          <w:rFonts w:ascii="Times New Roman" w:hAnsi="Times New Roman" w:cs="Times New Roman"/>
+          <w:b/>
+          <w:bCs/>
+        </w:rPr>
+        <w:t>Purchase</w:t>
+      </w:r>
+      <w:r>
+        <w:rPr>
+          <w:rFonts w:ascii="Times New Roman" w:hAnsi="Times New Roman" w:cs="Times New Roman"/>
+        </w:rPr>
+        <w:t xml:space="preserve"> – A purchase contains multiple products.</w:t>
+      </w:r>
+    </w:p>
+    <w:p>
+      <w:pPr>
+        <w:spacing w:after="160" w:line="259" w:lineRule="auto"/>
+        <w:ind w:left="1440"/>
+        <w:rPr>
+          <w:rFonts w:ascii="Times New Roman" w:hAnsi="Times New Roman" w:cs="Times New Roman"/>
+        </w:rPr>
+      </w:pPr>
     </w:p>
     <w:p>
       <w:pPr>
@@ -3637,6 +4208,142 @@
           <w:rFonts w:ascii="Times New Roman" w:hAnsi="Times New Roman" w:cs="Times New Roman"/>
         </w:rPr>
       </w:pPr>
+      <w:r>
+        <w:rPr>
+          <w:rFonts w:ascii="Times New Roman" w:hAnsi="Times New Roman" w:cs="Times New Roman"/>
+          <w:b/>
+          <w:bCs/>
+        </w:rPr>
+        <w:lastRenderedPageBreak/>
+        <w:t>Purchase Class</w:t>
+      </w:r>
+    </w:p>
+    <w:p>
+      <w:pPr>
+        <w:spacing w:after="160" w:line="259" w:lineRule="auto"/>
+        <w:ind w:left="1440"/>
+        <w:rPr>
+          <w:rFonts w:ascii="Times New Roman" w:hAnsi="Times New Roman" w:cs="Times New Roman"/>
+        </w:rPr>
+      </w:pPr>
+      <w:r>
+        <w:rPr>
+          <w:rFonts w:ascii="Times New Roman" w:hAnsi="Times New Roman" w:cs="Times New Roman"/>
+          <w:b/>
+          <w:bCs/>
+        </w:rPr>
+        <w:t>Attributes</w:t>
+      </w:r>
+      <w:r>
+        <w:rPr>
+          <w:rFonts w:ascii="Times New Roman" w:hAnsi="Times New Roman" w:cs="Times New Roman"/>
+        </w:rPr>
+        <w:t>: Includes PurchaseID, Total, Quantity, and Date.</w:t>
+      </w:r>
+    </w:p>
+    <w:p>
+      <w:pPr>
+        <w:spacing w:after="160" w:line="259" w:lineRule="auto"/>
+        <w:ind w:left="1440"/>
+        <w:rPr>
+          <w:rFonts w:ascii="Times New Roman" w:hAnsi="Times New Roman" w:cs="Times New Roman"/>
+        </w:rPr>
+      </w:pPr>
+      <w:r>
+        <w:rPr>
+          <w:rFonts w:ascii="Times New Roman" w:hAnsi="Times New Roman" w:cs="Times New Roman"/>
+          <w:b/>
+          <w:bCs/>
+        </w:rPr>
+        <w:t>Methods</w:t>
+      </w:r>
+      <w:r>
+        <w:rPr>
+          <w:rFonts w:ascii="Times New Roman" w:hAnsi="Times New Roman" w:cs="Times New Roman"/>
+        </w:rPr>
+        <w:t>: Allows retrieval and modification of total cost and quantity.</w:t>
+      </w:r>
+    </w:p>
+    <w:p>
+      <w:pPr>
+        <w:spacing w:after="160" w:line="259" w:lineRule="auto"/>
+        <w:ind w:left="1440"/>
+        <w:rPr>
+          <w:rFonts w:ascii="Times New Roman" w:hAnsi="Times New Roman" w:cs="Times New Roman"/>
+        </w:rPr>
+      </w:pPr>
+      <w:r>
+        <w:rPr>
+          <w:rFonts w:ascii="Times New Roman" w:hAnsi="Times New Roman" w:cs="Times New Roman"/>
+          <w:b/>
+          <w:bCs/>
+        </w:rPr>
+        <w:t>Relationship</w:t>
+      </w:r>
+      <w:r>
+        <w:rPr>
+          <w:rFonts w:ascii="Times New Roman" w:hAnsi="Times New Roman" w:cs="Times New Roman"/>
+        </w:rPr>
+        <w:t>:</w:t>
+      </w:r>
+    </w:p>
+    <w:p>
+      <w:pPr>
+        <w:spacing w:after="160" w:line="259" w:lineRule="auto"/>
+        <w:ind w:left="1440"/>
+        <w:rPr>
+          <w:rFonts w:ascii="Times New Roman" w:hAnsi="Times New Roman" w:cs="Times New Roman"/>
+        </w:rPr>
+      </w:pPr>
+      <w:r>
+        <w:rPr>
+          <w:rFonts w:ascii="Times New Roman" w:hAnsi="Times New Roman" w:cs="Times New Roman"/>
+        </w:rPr>
+        <w:t xml:space="preserve">Many-to-One relationship with </w:t>
+      </w:r>
+      <w:r>
+        <w:rPr>
+          <w:rFonts w:ascii="Times New Roman" w:hAnsi="Times New Roman" w:cs="Times New Roman"/>
+          <w:b/>
+          <w:bCs/>
+        </w:rPr>
+        <w:t>User</w:t>
+      </w:r>
+      <w:r>
+        <w:rPr>
+          <w:rFonts w:ascii="Times New Roman" w:hAnsi="Times New Roman" w:cs="Times New Roman"/>
+        </w:rPr>
+        <w:t xml:space="preserve"> – A purchase belongs to a single user.</w:t>
+      </w:r>
+    </w:p>
+    <w:p>
+      <w:pPr>
+        <w:spacing w:after="160" w:line="259" w:lineRule="auto"/>
+        <w:ind w:left="1440"/>
+        <w:rPr>
+          <w:rFonts w:ascii="Times New Roman" w:hAnsi="Times New Roman" w:cs="Times New Roman"/>
+        </w:rPr>
+      </w:pPr>
+      <w:r>
+        <w:rPr>
+          <w:rFonts w:ascii="Times New Roman" w:hAnsi="Times New Roman" w:cs="Times New Roman"/>
+        </w:rPr>
+        <w:t xml:space="preserve">Many-to-One relationship with </w:t>
+      </w:r>
+      <w:r>
+        <w:rPr>
+          <w:rFonts w:ascii="Times New Roman" w:hAnsi="Times New Roman" w:cs="Times New Roman"/>
+          <w:b/>
+          <w:bCs/>
+        </w:rPr>
+        <w:t>Product</w:t>
+      </w:r>
+      <w:r>
+        <w:rPr>
+          <w:rFonts w:ascii="Times New Roman" w:hAnsi="Times New Roman" w:cs="Times New Roman"/>
+        </w:rPr>
+        <w:t xml:space="preserve"> – A purchase consists of multiple products.</w:t>
+      </w:r>
     </w:p>
     <w:p>
       <w:pPr>
@@ -3646,6 +4353,184 @@
           <w:rFonts w:ascii="Times New Roman" w:hAnsi="Times New Roman" w:cs="Times New Roman"/>
         </w:rPr>
       </w:pPr>
+      <w:r>
+        <w:rPr>
+          <w:rFonts w:ascii="Times New Roman" w:hAnsi="Times New Roman" w:cs="Times New Roman"/>
+          <w:b/>
+          <w:bCs/>
+        </w:rPr>
+        <w:t>Seasonal Sales Class</w:t>
+      </w:r>
+    </w:p>
+    <w:p>
+      <w:pPr>
+        <w:spacing w:after="160" w:line="259" w:lineRule="auto"/>
+        <w:ind w:left="720" w:firstLine="720"/>
+        <w:rPr>
+          <w:rFonts w:ascii="Times New Roman" w:hAnsi="Times New Roman" w:cs="Times New Roman"/>
+        </w:rPr>
+      </w:pPr>
+      <w:r>
+        <w:rPr>
+          <w:rFonts w:ascii="Times New Roman" w:hAnsi="Times New Roman" w:cs="Times New Roman"/>
+          <w:b/>
+          <w:bCs/>
+        </w:rPr>
+        <w:t>Attributes</w:t>
+      </w:r>
+      <w:r>
+        <w:rPr>
+          <w:rFonts w:ascii="Times New Roman" w:hAnsi="Times New Roman" w:cs="Times New Roman"/>
+        </w:rPr>
+        <w:t>: Includes SaleID, Easter Products, and St. Patrick's.</w:t>
+      </w:r>
+    </w:p>
+    <w:p>
+      <w:pPr>
+        <w:spacing w:after="160" w:line="259" w:lineRule="auto"/>
+        <w:ind w:left="720" w:firstLine="720"/>
+        <w:rPr>
+          <w:rFonts w:ascii="Times New Roman" w:hAnsi="Times New Roman" w:cs="Times New Roman"/>
+        </w:rPr>
+      </w:pPr>
+      <w:r>
+        <w:rPr>
+          <w:rFonts w:ascii="Times New Roman" w:hAnsi="Times New Roman" w:cs="Times New Roman"/>
+          <w:b/>
+          <w:bCs/>
+        </w:rPr>
+        <w:t>Methods</w:t>
+      </w:r>
+      <w:r>
+        <w:rPr>
+          <w:rFonts w:ascii="Times New Roman" w:hAnsi="Times New Roman" w:cs="Times New Roman"/>
+        </w:rPr>
+        <w:t>: Enables setting of seasonal sale products.</w:t>
+      </w:r>
+    </w:p>
+    <w:p>
+      <w:pPr>
+        <w:spacing w:after="160" w:line="259" w:lineRule="auto"/>
+        <w:ind w:left="720" w:firstLine="720"/>
+        <w:rPr>
+          <w:rFonts w:ascii="Times New Roman" w:hAnsi="Times New Roman" w:cs="Times New Roman"/>
+        </w:rPr>
+      </w:pPr>
+      <w:r>
+        <w:rPr>
+          <w:rFonts w:ascii="Times New Roman" w:hAnsi="Times New Roman" w:cs="Times New Roman"/>
+          <w:b/>
+          <w:bCs/>
+        </w:rPr>
+        <w:t>Relationship</w:t>
+      </w:r>
+      <w:r>
+        <w:rPr>
+          <w:rFonts w:ascii="Times New Roman" w:hAnsi="Times New Roman" w:cs="Times New Roman"/>
+        </w:rPr>
+        <w:t>:</w:t>
+      </w:r>
+    </w:p>
+    <w:p>
+      <w:pPr>
+        <w:spacing w:after="160" w:line="259" w:lineRule="auto"/>
+        <w:ind w:left="1440"/>
+        <w:rPr>
+          <w:rFonts w:ascii="Times New Roman" w:hAnsi="Times New Roman" w:cs="Times New Roman"/>
+        </w:rPr>
+      </w:pPr>
+      <w:r>
+        <w:rPr>
+          <w:rFonts w:ascii="Times New Roman" w:hAnsi="Times New Roman" w:cs="Times New Roman"/>
+        </w:rPr>
+        <w:t xml:space="preserve">One-to-Many relationship with </w:t>
+      </w:r>
+      <w:r>
+        <w:rPr>
+          <w:rFonts w:ascii="Times New Roman" w:hAnsi="Times New Roman" w:cs="Times New Roman"/>
+          <w:b/>
+          <w:bCs/>
+        </w:rPr>
+        <w:t>Admin</w:t>
+      </w:r>
+      <w:r>
+        <w:rPr>
+          <w:rFonts w:ascii="Times New Roman" w:hAnsi="Times New Roman" w:cs="Times New Roman"/>
+        </w:rPr>
+        <w:t xml:space="preserve"> – Admins manage multiple seasonal sales.</w:t>
+      </w:r>
+    </w:p>
+    <w:p>
+      <w:pPr>
+        <w:ind w:left="1440"/>
+        <w:rPr>
+          <w:rFonts w:ascii="Times New Roman" w:hAnsi="Times New Roman" w:cs="Times New Roman"/>
+        </w:rPr>
+      </w:pPr>
+      <w:r>
+        <w:rPr>
+          <w:rFonts w:ascii="Times New Roman" w:hAnsi="Times New Roman" w:cs="Times New Roman"/>
+        </w:rPr>
+        <w:t>Many-to-Many</w:t>
+      </w:r>
+      <w:r>
+        <w:rPr>
+          <w:rFonts w:ascii="Times New Roman" w:hAnsi="Times New Roman" w:cs="Times New Roman"/>
+        </w:rPr>
+        <w:t xml:space="preserve"> </w:t>
+      </w:r>
+      <w:r>
+        <w:rPr>
+          <w:rFonts w:ascii="Times New Roman" w:hAnsi="Times New Roman" w:cs="Times New Roman"/>
+        </w:rPr>
+        <w:t xml:space="preserve">relationship with </w:t>
+      </w:r>
+      <w:r>
+        <w:rPr>
+          <w:rFonts w:ascii="Times New Roman" w:hAnsi="Times New Roman" w:cs="Times New Roman"/>
+          <w:b/>
+          <w:bCs/>
+        </w:rPr>
+        <w:t>Product</w:t>
+      </w:r>
+      <w:r>
+        <w:rPr>
+          <w:rFonts w:ascii="Times New Roman" w:hAnsi="Times New Roman" w:cs="Times New Roman"/>
+        </w:rPr>
+        <w:t xml:space="preserve"> – Seasonal sales include multiple products.</w:t>
+      </w:r>
+    </w:p>
+    <w:p>
+      <w:pPr>
+        <w:ind w:left="1440"/>
+        <w:rPr>
+          <w:rFonts w:ascii="Times New Roman" w:hAnsi="Times New Roman" w:cs="Times New Roman"/>
+        </w:rPr>
+      </w:pPr>
+    </w:p>
+    <w:p>
+      <w:pPr>
+        <w:spacing w:after="160" w:line="259" w:lineRule="auto"/>
+        <w:rPr>
+          <w:rFonts w:ascii="Times New Roman" w:hAnsi="Times New Roman" w:cs="Times New Roman"/>
+          <w:b/>
+          <w:bCs/>
+        </w:rPr>
+      </w:pPr>
+      <w:r>
+        <w:rPr>
+          <w:rFonts w:ascii="Times New Roman" w:hAnsi="Times New Roman" w:cs="Times New Roman"/>
+        </w:rPr>
+        <w:tab/>
+      </w:r>
+      <w:r>
+        <w:rPr>
+          <w:rFonts w:ascii="Times New Roman" w:hAnsi="Times New Roman" w:cs="Times New Roman"/>
+          <w:b/>
+          <w:bCs/>
+        </w:rPr>
+        <w:t>Entity Relationship Diagram Explanation</w:t>
+      </w:r>
     </w:p>
     <w:p>
       <w:pPr>
@@ -3655,6 +4540,26 @@
           <w:rFonts w:ascii="Times New Roman" w:hAnsi="Times New Roman" w:cs="Times New Roman"/>
         </w:rPr>
       </w:pPr>
+      <w:r>
+        <w:rPr>
+          <w:rFonts w:ascii="Times New Roman" w:hAnsi="Times New Roman" w:cs="Times New Roman"/>
+        </w:rPr>
+        <w:t xml:space="preserve">The </w:t>
+      </w:r>
+      <w:r>
+        <w:rPr>
+          <w:rFonts w:ascii="Times New Roman" w:hAnsi="Times New Roman" w:cs="Times New Roman"/>
+          <w:b/>
+          <w:bCs/>
+        </w:rPr>
+        <w:t>ERD</w:t>
+      </w:r>
+      <w:r>
+        <w:rPr>
+          <w:rFonts w:ascii="Times New Roman" w:hAnsi="Times New Roman" w:cs="Times New Roman"/>
+        </w:rPr>
+        <w:t xml:space="preserve"> follows similar relationships as the class diagram but focuses on database structuring:</w:t>
+      </w:r>
     </w:p>
     <w:p>
       <w:pPr>
@@ -3664,6 +4569,26 @@
           <w:rFonts w:ascii="Times New Roman" w:hAnsi="Times New Roman" w:cs="Times New Roman"/>
         </w:rPr>
       </w:pPr>
+      <w:r>
+        <w:rPr>
+          <w:rFonts w:ascii="Times New Roman" w:hAnsi="Times New Roman" w:cs="Times New Roman"/>
+          <w:b/>
+          <w:bCs/>
+        </w:rPr>
+        <w:t>User &amp; Purchase</w:t>
+      </w:r>
+      <w:r>
+        <w:rPr>
+          <w:rFonts w:ascii="Times New Roman" w:hAnsi="Times New Roman" w:cs="Times New Roman"/>
+        </w:rPr>
+        <w:t>: One user can make multiple purchases</w:t>
+      </w:r>
+      <w:r>
+        <w:rPr>
+          <w:rFonts w:ascii="Times New Roman" w:hAnsi="Times New Roman" w:cs="Times New Roman"/>
+        </w:rPr>
+        <w:t>.</w:t>
+      </w:r>
     </w:p>
     <w:p>
       <w:pPr>
@@ -3673,6 +4598,20 @@
           <w:rFonts w:ascii="Times New Roman" w:hAnsi="Times New Roman" w:cs="Times New Roman"/>
         </w:rPr>
       </w:pPr>
+      <w:r>
+        <w:rPr>
+          <w:rFonts w:ascii="Times New Roman" w:hAnsi="Times New Roman" w:cs="Times New Roman"/>
+          <w:b/>
+          <w:bCs/>
+        </w:rPr>
+        <w:t>Purchase &amp; Product</w:t>
+      </w:r>
+      <w:r>
+        <w:rPr>
+          <w:rFonts w:ascii="Times New Roman" w:hAnsi="Times New Roman" w:cs="Times New Roman"/>
+        </w:rPr>
+        <w:t>: A purchase consists of multiple products, forming a many-to-many relationship.</w:t>
+      </w:r>
     </w:p>
     <w:p>
       <w:pPr>
@@ -3688,279 +4627,13 @@
           <w:b/>
           <w:bCs/>
         </w:rPr>
-        <w:lastRenderedPageBreak/>
-        <w:t>User Class</w:t>
-      </w:r>
-    </w:p>
-    <w:p>
-      <w:pPr>
-        <w:spacing w:after="160" w:line="259" w:lineRule="auto"/>
-        <w:ind w:left="1440"/>
-        <w:rPr>
-          <w:rFonts w:ascii="Times New Roman" w:hAnsi="Times New Roman" w:cs="Times New Roman"/>
-        </w:rPr>
-      </w:pPr>
-      <w:r>
-        <w:rPr>
-          <w:rFonts w:ascii="Times New Roman" w:hAnsi="Times New Roman" w:cs="Times New Roman"/>
-          <w:b/>
-          <w:bCs/>
-        </w:rPr>
-        <w:t>Attributes</w:t>
-      </w:r>
-      <w:r>
-        <w:rPr>
-          <w:rFonts w:ascii="Times New Roman" w:hAnsi="Times New Roman" w:cs="Times New Roman"/>
-        </w:rPr>
-        <w:t>: Stores essential user details such as AccountID, Email, Password, Phone, and Date of Birth.</w:t>
-      </w:r>
-    </w:p>
-    <w:p>
-      <w:pPr>
-        <w:spacing w:after="160" w:line="259" w:lineRule="auto"/>
-        <w:ind w:left="1440"/>
-        <w:rPr>
-          <w:rFonts w:ascii="Times New Roman" w:hAnsi="Times New Roman" w:cs="Times New Roman"/>
-        </w:rPr>
-      </w:pPr>
-      <w:r>
-        <w:rPr>
-          <w:rFonts w:ascii="Times New Roman" w:hAnsi="Times New Roman" w:cs="Times New Roman"/>
-          <w:b/>
-          <w:bCs/>
-        </w:rPr>
-        <w:t>Methods</w:t>
-      </w:r>
-      <w:r>
-        <w:rPr>
-          <w:rFonts w:ascii="Times New Roman" w:hAnsi="Times New Roman" w:cs="Times New Roman"/>
-        </w:rPr>
-        <w:t>: Includes getter and setter methods for email and password management.</w:t>
-      </w:r>
-    </w:p>
-    <w:p>
-      <w:pPr>
-        <w:spacing w:after="160" w:line="259" w:lineRule="auto"/>
-        <w:ind w:left="720" w:firstLine="720"/>
-        <w:rPr>
-          <w:rFonts w:ascii="Times New Roman" w:hAnsi="Times New Roman" w:cs="Times New Roman"/>
-        </w:rPr>
-      </w:pPr>
-      <w:r>
-        <w:rPr>
-          <w:rFonts w:ascii="Times New Roman" w:hAnsi="Times New Roman" w:cs="Times New Roman"/>
-          <w:b/>
-          <w:bCs/>
-        </w:rPr>
-        <w:t>Relationship</w:t>
-      </w:r>
-      <w:r>
-        <w:rPr>
-          <w:rFonts w:ascii="Times New Roman" w:hAnsi="Times New Roman" w:cs="Times New Roman"/>
-        </w:rPr>
-        <w:t>:</w:t>
-      </w:r>
-    </w:p>
-    <w:p>
-      <w:pPr>
-        <w:spacing w:after="160" w:line="259" w:lineRule="auto"/>
-        <w:ind w:left="1440" w:firstLine="360"/>
-        <w:rPr>
-          <w:rFonts w:ascii="Times New Roman" w:hAnsi="Times New Roman" w:cs="Times New Roman"/>
-        </w:rPr>
-      </w:pPr>
-      <w:r>
-        <w:rPr>
-          <w:rFonts w:ascii="Times New Roman" w:hAnsi="Times New Roman" w:cs="Times New Roman"/>
-        </w:rPr>
-        <w:t xml:space="preserve">One-to-Many relationship with </w:t>
-      </w:r>
-      <w:r>
-        <w:rPr>
-          <w:rFonts w:ascii="Times New Roman" w:hAnsi="Times New Roman" w:cs="Times New Roman"/>
-          <w:b/>
-          <w:bCs/>
-        </w:rPr>
-        <w:t>Purchase</w:t>
-      </w:r>
-      <w:r>
-        <w:rPr>
-          <w:rFonts w:ascii="Times New Roman" w:hAnsi="Times New Roman" w:cs="Times New Roman"/>
-        </w:rPr>
-        <w:t xml:space="preserve"> – A user can make multiple purchases.</w:t>
-      </w:r>
-    </w:p>
-    <w:p>
-      <w:pPr>
-        <w:spacing w:after="160" w:line="259" w:lineRule="auto"/>
-        <w:ind w:left="1440"/>
-        <w:rPr>
-          <w:rFonts w:ascii="Times New Roman" w:hAnsi="Times New Roman" w:cs="Times New Roman"/>
-        </w:rPr>
-      </w:pPr>
-      <w:r>
-        <w:rPr>
-          <w:rFonts w:ascii="Times New Roman" w:hAnsi="Times New Roman" w:cs="Times New Roman"/>
-        </w:rPr>
-        <w:t xml:space="preserve">One-to-Many relationship with </w:t>
-      </w:r>
-      <w:r>
-        <w:rPr>
-          <w:rFonts w:ascii="Times New Roman" w:hAnsi="Times New Roman" w:cs="Times New Roman"/>
-          <w:b/>
-          <w:bCs/>
-        </w:rPr>
-        <w:t>Product</w:t>
-      </w:r>
-      <w:r>
-        <w:rPr>
-          <w:rFonts w:ascii="Times New Roman" w:hAnsi="Times New Roman" w:cs="Times New Roman"/>
-        </w:rPr>
-        <w:t xml:space="preserve"> – A user can purchase multiple products.</w:t>
-      </w:r>
-    </w:p>
-    <w:p>
-      <w:pPr>
-        <w:spacing w:after="160" w:line="259" w:lineRule="auto"/>
-        <w:ind w:firstLine="720"/>
-        <w:rPr>
-          <w:rFonts w:ascii="Times New Roman" w:hAnsi="Times New Roman" w:cs="Times New Roman"/>
-        </w:rPr>
-      </w:pPr>
-      <w:r>
-        <w:rPr>
-          <w:rFonts w:ascii="Times New Roman" w:hAnsi="Times New Roman" w:cs="Times New Roman"/>
-          <w:b/>
-          <w:bCs/>
-        </w:rPr>
-        <w:t>Admin Class</w:t>
-      </w:r>
-    </w:p>
-    <w:p>
-      <w:pPr>
-        <w:spacing w:after="160" w:line="259" w:lineRule="auto"/>
-        <w:ind w:left="720" w:firstLine="720"/>
-        <w:rPr>
-          <w:rFonts w:ascii="Times New Roman" w:hAnsi="Times New Roman" w:cs="Times New Roman"/>
-        </w:rPr>
-      </w:pPr>
-      <w:r>
-        <w:rPr>
-          <w:rFonts w:ascii="Times New Roman" w:hAnsi="Times New Roman" w:cs="Times New Roman"/>
-          <w:b/>
-          <w:bCs/>
-        </w:rPr>
-        <w:t>Attributes</w:t>
-      </w:r>
-      <w:r>
-        <w:rPr>
-          <w:rFonts w:ascii="Times New Roman" w:hAnsi="Times New Roman" w:cs="Times New Roman"/>
-        </w:rPr>
-        <w:t>: Contains AdminID, Name, and Email.</w:t>
-      </w:r>
-    </w:p>
-    <w:p>
-      <w:pPr>
-        <w:spacing w:after="160" w:line="259" w:lineRule="auto"/>
-        <w:ind w:left="1080" w:firstLine="360"/>
-        <w:rPr>
-          <w:rFonts w:ascii="Times New Roman" w:hAnsi="Times New Roman" w:cs="Times New Roman"/>
-        </w:rPr>
-      </w:pPr>
-      <w:r>
-        <w:rPr>
-          <w:rFonts w:ascii="Times New Roman" w:hAnsi="Times New Roman" w:cs="Times New Roman"/>
-          <w:b/>
-          <w:bCs/>
-        </w:rPr>
-        <w:t>Methods</w:t>
-      </w:r>
-      <w:r>
-        <w:rPr>
-          <w:rFonts w:ascii="Times New Roman" w:hAnsi="Times New Roman" w:cs="Times New Roman"/>
-        </w:rPr>
-        <w:t>: Includes getter and setter methods for name and email.</w:t>
-      </w:r>
-    </w:p>
-    <w:p>
-      <w:pPr>
-        <w:spacing w:after="160" w:line="259" w:lineRule="auto"/>
-        <w:ind w:left="1080" w:firstLine="360"/>
-        <w:rPr>
-          <w:rFonts w:ascii="Times New Roman" w:hAnsi="Times New Roman" w:cs="Times New Roman"/>
-        </w:rPr>
-      </w:pPr>
-      <w:r>
-        <w:rPr>
-          <w:rFonts w:ascii="Times New Roman" w:hAnsi="Times New Roman" w:cs="Times New Roman"/>
-          <w:b/>
-          <w:bCs/>
-        </w:rPr>
-        <w:t>Relationship</w:t>
-      </w:r>
-      <w:r>
-        <w:rPr>
-          <w:rFonts w:ascii="Times New Roman" w:hAnsi="Times New Roman" w:cs="Times New Roman"/>
-        </w:rPr>
-        <w:t>:</w:t>
-      </w:r>
-    </w:p>
-    <w:p>
-      <w:pPr>
-        <w:spacing w:after="160" w:line="259" w:lineRule="auto"/>
-        <w:ind w:left="1440"/>
-        <w:rPr>
-          <w:rFonts w:ascii="Times New Roman" w:hAnsi="Times New Roman" w:cs="Times New Roman"/>
-        </w:rPr>
-      </w:pPr>
-      <w:r>
-        <w:rPr>
-          <w:rFonts w:ascii="Times New Roman" w:hAnsi="Times New Roman" w:cs="Times New Roman"/>
-        </w:rPr>
-        <w:t xml:space="preserve">One-to-Many relationship with </w:t>
-      </w:r>
-      <w:r>
-        <w:rPr>
-          <w:rFonts w:ascii="Times New Roman" w:hAnsi="Times New Roman" w:cs="Times New Roman"/>
-          <w:b/>
-          <w:bCs/>
-        </w:rPr>
-        <w:t>Product</w:t>
-      </w:r>
-      <w:r>
-        <w:rPr>
-          <w:rFonts w:ascii="Times New Roman" w:hAnsi="Times New Roman" w:cs="Times New Roman"/>
-        </w:rPr>
-        <w:t xml:space="preserve"> – Admin manages multiple products.</w:t>
-      </w:r>
-    </w:p>
-    <w:p>
-      <w:pPr>
-        <w:spacing w:after="160" w:line="259" w:lineRule="auto"/>
-        <w:ind w:left="1440"/>
-        <w:rPr>
-          <w:rFonts w:ascii="Times New Roman" w:hAnsi="Times New Roman" w:cs="Times New Roman"/>
-        </w:rPr>
-      </w:pPr>
-      <w:r>
-        <w:rPr>
-          <w:rFonts w:ascii="Times New Roman" w:hAnsi="Times New Roman" w:cs="Times New Roman"/>
-        </w:rPr>
-        <w:t xml:space="preserve">One-to-Many relationship with </w:t>
-      </w:r>
-      <w:r>
-        <w:rPr>
-          <w:rFonts w:ascii="Times New Roman" w:hAnsi="Times New Roman" w:cs="Times New Roman"/>
-          <w:b/>
-          <w:bCs/>
-        </w:rPr>
-        <w:t>Seasonal Sales</w:t>
-      </w:r>
-      <w:r>
-        <w:rPr>
-          <w:rFonts w:ascii="Times New Roman" w:hAnsi="Times New Roman" w:cs="Times New Roman"/>
-        </w:rPr>
-        <w:t xml:space="preserve"> – Admin oversees seasonal promotions.</w:t>
+        <w:t>Admin &amp; Product</w:t>
+      </w:r>
+      <w:r>
+        <w:rPr>
+          <w:rFonts w:ascii="Times New Roman" w:hAnsi="Times New Roman" w:cs="Times New Roman"/>
+        </w:rPr>
+        <w:t>: Each product is managed by a single admin, forming a one-to-many relationship.</w:t>
       </w:r>
     </w:p>
     <w:p>
@@ -3977,163 +4650,19 @@
           <w:b/>
           <w:bCs/>
         </w:rPr>
-        <w:t>Product Class</w:t>
-      </w:r>
-    </w:p>
-    <w:p>
-      <w:pPr>
-        <w:spacing w:after="160" w:line="259" w:lineRule="auto"/>
-        <w:ind w:left="720" w:firstLine="720"/>
-        <w:rPr>
-          <w:rFonts w:ascii="Times New Roman" w:hAnsi="Times New Roman" w:cs="Times New Roman"/>
-        </w:rPr>
-      </w:pPr>
-      <w:r>
-        <w:rPr>
-          <w:rFonts w:ascii="Times New Roman" w:hAnsi="Times New Roman" w:cs="Times New Roman"/>
-          <w:b/>
-          <w:bCs/>
-        </w:rPr>
-        <w:t>Attributes</w:t>
-      </w:r>
-      <w:r>
-        <w:rPr>
-          <w:rFonts w:ascii="Times New Roman" w:hAnsi="Times New Roman" w:cs="Times New Roman"/>
-        </w:rPr>
-        <w:t>: Includes ProductID, Product Name, Description, and Image.</w:t>
-      </w:r>
-    </w:p>
-    <w:p>
-      <w:pPr>
-        <w:spacing w:after="160" w:line="259" w:lineRule="auto"/>
-        <w:ind w:left="1440"/>
-        <w:rPr>
-          <w:rFonts w:ascii="Times New Roman" w:hAnsi="Times New Roman" w:cs="Times New Roman"/>
-        </w:rPr>
-      </w:pPr>
-      <w:r>
-        <w:rPr>
-          <w:rFonts w:ascii="Times New Roman" w:hAnsi="Times New Roman" w:cs="Times New Roman"/>
-          <w:b/>
-          <w:bCs/>
-        </w:rPr>
-        <w:t>Methods</w:t>
-      </w:r>
-      <w:r>
-        <w:rPr>
-          <w:rFonts w:ascii="Times New Roman" w:hAnsi="Times New Roman" w:cs="Times New Roman"/>
-        </w:rPr>
-        <w:t>: Provides getter and setter methods for name and description.</w:t>
-      </w:r>
-    </w:p>
-    <w:p>
-      <w:pPr>
-        <w:spacing w:after="160" w:line="259" w:lineRule="auto"/>
-        <w:ind w:left="1440"/>
-        <w:rPr>
-          <w:rFonts w:ascii="Times New Roman" w:hAnsi="Times New Roman" w:cs="Times New Roman"/>
-        </w:rPr>
-      </w:pPr>
-      <w:r>
-        <w:rPr>
-          <w:rFonts w:ascii="Times New Roman" w:hAnsi="Times New Roman" w:cs="Times New Roman"/>
-          <w:b/>
-          <w:bCs/>
-        </w:rPr>
-        <w:t>Relationship</w:t>
-      </w:r>
-      <w:r>
-        <w:rPr>
-          <w:rFonts w:ascii="Times New Roman" w:hAnsi="Times New Roman" w:cs="Times New Roman"/>
-        </w:rPr>
-        <w:t>:</w:t>
-      </w:r>
-    </w:p>
-    <w:p>
-      <w:pPr>
-        <w:spacing w:after="160" w:line="259" w:lineRule="auto"/>
-        <w:ind w:left="1440"/>
-        <w:rPr>
-          <w:rFonts w:ascii="Times New Roman" w:hAnsi="Times New Roman" w:cs="Times New Roman"/>
-        </w:rPr>
-      </w:pPr>
-      <w:r>
-        <w:rPr>
-          <w:rFonts w:ascii="Times New Roman" w:hAnsi="Times New Roman" w:cs="Times New Roman"/>
-        </w:rPr>
-        <w:t xml:space="preserve">Many-to-One relationship with </w:t>
-      </w:r>
-      <w:r>
-        <w:rPr>
-          <w:rFonts w:ascii="Times New Roman" w:hAnsi="Times New Roman" w:cs="Times New Roman"/>
-          <w:b/>
-          <w:bCs/>
-        </w:rPr>
-        <w:t>Admin</w:t>
-      </w:r>
-      <w:r>
-        <w:rPr>
-          <w:rFonts w:ascii="Times New Roman" w:hAnsi="Times New Roman" w:cs="Times New Roman"/>
-        </w:rPr>
-        <w:t xml:space="preserve"> – Products are managed by an admin.</w:t>
-      </w:r>
-    </w:p>
-    <w:p>
-      <w:pPr>
-        <w:spacing w:after="160" w:line="259" w:lineRule="auto"/>
-        <w:ind w:left="1440"/>
-        <w:rPr>
-          <w:rFonts w:ascii="Times New Roman" w:hAnsi="Times New Roman" w:cs="Times New Roman"/>
-        </w:rPr>
-      </w:pPr>
-      <w:r>
-        <w:rPr>
-          <w:rFonts w:ascii="Times New Roman" w:hAnsi="Times New Roman" w:cs="Times New Roman"/>
-        </w:rPr>
-        <w:t xml:space="preserve">Many-to-Many relationship with </w:t>
-      </w:r>
-      <w:r>
-        <w:rPr>
-          <w:rFonts w:ascii="Times New Roman" w:hAnsi="Times New Roman" w:cs="Times New Roman"/>
-          <w:b/>
-          <w:bCs/>
-        </w:rPr>
-        <w:t>Seasonal Sales</w:t>
-      </w:r>
-      <w:r>
-        <w:rPr>
-          <w:rFonts w:ascii="Times New Roman" w:hAnsi="Times New Roman" w:cs="Times New Roman"/>
-        </w:rPr>
-        <w:t xml:space="preserve"> – Products can be part of multiple seasonal sales.</w:t>
-      </w:r>
-    </w:p>
-    <w:p>
-      <w:pPr>
-        <w:spacing w:after="160" w:line="259" w:lineRule="auto"/>
-        <w:ind w:left="1440"/>
-        <w:rPr>
-          <w:rFonts w:ascii="Times New Roman" w:hAnsi="Times New Roman" w:cs="Times New Roman"/>
-        </w:rPr>
-      </w:pPr>
-      <w:r>
-        <w:rPr>
-          <w:rFonts w:ascii="Times New Roman" w:hAnsi="Times New Roman" w:cs="Times New Roman"/>
-        </w:rPr>
-        <w:t xml:space="preserve">Many-to-One relationship with </w:t>
-      </w:r>
-      <w:r>
-        <w:rPr>
-          <w:rFonts w:ascii="Times New Roman" w:hAnsi="Times New Roman" w:cs="Times New Roman"/>
-          <w:b/>
-          <w:bCs/>
-        </w:rPr>
-        <w:t>Purchase</w:t>
-      </w:r>
-      <w:r>
-        <w:rPr>
-          <w:rFonts w:ascii="Times New Roman" w:hAnsi="Times New Roman" w:cs="Times New Roman"/>
-        </w:rPr>
-        <w:t xml:space="preserve"> – A purchase contains multiple products.</w:t>
+        <w:t>Admin &amp; Seasonal Sales</w:t>
+      </w:r>
+      <w:r>
+        <w:rPr>
+          <w:rFonts w:ascii="Times New Roman" w:hAnsi="Times New Roman" w:cs="Times New Roman"/>
+        </w:rPr>
+        <w:t>: An admin manages multiple seasonal promotions</w:t>
+      </w:r>
+      <w:r>
+        <w:rPr>
+          <w:rFonts w:ascii="Times New Roman" w:hAnsi="Times New Roman" w:cs="Times New Roman"/>
+        </w:rPr>
+        <w:t>.</w:t>
       </w:r>
     </w:p>
     <w:p>
@@ -4150,463 +4679,6 @@
           <w:b/>
           <w:bCs/>
         </w:rPr>
-        <w:t>Purchase Class</w:t>
-      </w:r>
-    </w:p>
-    <w:p>
-      <w:pPr>
-        <w:spacing w:after="160" w:line="259" w:lineRule="auto"/>
-        <w:ind w:left="1440"/>
-        <w:rPr>
-          <w:rFonts w:ascii="Times New Roman" w:hAnsi="Times New Roman" w:cs="Times New Roman"/>
-        </w:rPr>
-      </w:pPr>
-      <w:r>
-        <w:rPr>
-          <w:rFonts w:ascii="Times New Roman" w:hAnsi="Times New Roman" w:cs="Times New Roman"/>
-          <w:b/>
-          <w:bCs/>
-        </w:rPr>
-        <w:t>Attributes</w:t>
-      </w:r>
-      <w:r>
-        <w:rPr>
-          <w:rFonts w:ascii="Times New Roman" w:hAnsi="Times New Roman" w:cs="Times New Roman"/>
-        </w:rPr>
-        <w:t>: Includes PurchaseID, Total, Quantity, and Date.</w:t>
-      </w:r>
-    </w:p>
-    <w:p>
-      <w:pPr>
-        <w:spacing w:after="160" w:line="259" w:lineRule="auto"/>
-        <w:ind w:left="1440"/>
-        <w:rPr>
-          <w:rFonts w:ascii="Times New Roman" w:hAnsi="Times New Roman" w:cs="Times New Roman"/>
-        </w:rPr>
-      </w:pPr>
-      <w:r>
-        <w:rPr>
-          <w:rFonts w:ascii="Times New Roman" w:hAnsi="Times New Roman" w:cs="Times New Roman"/>
-          <w:b/>
-          <w:bCs/>
-        </w:rPr>
-        <w:t>Methods</w:t>
-      </w:r>
-      <w:r>
-        <w:rPr>
-          <w:rFonts w:ascii="Times New Roman" w:hAnsi="Times New Roman" w:cs="Times New Roman"/>
-        </w:rPr>
-        <w:t>: Allows retrieval and modification of total cost and quantity.</w:t>
-      </w:r>
-    </w:p>
-    <w:p>
-      <w:pPr>
-        <w:spacing w:after="160" w:line="259" w:lineRule="auto"/>
-        <w:ind w:left="1440"/>
-        <w:rPr>
-          <w:rFonts w:ascii="Times New Roman" w:hAnsi="Times New Roman" w:cs="Times New Roman"/>
-        </w:rPr>
-      </w:pPr>
-      <w:r>
-        <w:rPr>
-          <w:rFonts w:ascii="Times New Roman" w:hAnsi="Times New Roman" w:cs="Times New Roman"/>
-          <w:b/>
-          <w:bCs/>
-        </w:rPr>
-        <w:lastRenderedPageBreak/>
-        <w:t>Relationship</w:t>
-      </w:r>
-      <w:r>
-        <w:rPr>
-          <w:rFonts w:ascii="Times New Roman" w:hAnsi="Times New Roman" w:cs="Times New Roman"/>
-        </w:rPr>
-        <w:t>:</w:t>
-      </w:r>
-    </w:p>
-    <w:p>
-      <w:pPr>
-        <w:spacing w:after="160" w:line="259" w:lineRule="auto"/>
-        <w:ind w:left="1440"/>
-        <w:rPr>
-          <w:rFonts w:ascii="Times New Roman" w:hAnsi="Times New Roman" w:cs="Times New Roman"/>
-        </w:rPr>
-      </w:pPr>
-      <w:r>
-        <w:rPr>
-          <w:rFonts w:ascii="Times New Roman" w:hAnsi="Times New Roman" w:cs="Times New Roman"/>
-        </w:rPr>
-        <w:t xml:space="preserve">Many-to-One relationship with </w:t>
-      </w:r>
-      <w:r>
-        <w:rPr>
-          <w:rFonts w:ascii="Times New Roman" w:hAnsi="Times New Roman" w:cs="Times New Roman"/>
-          <w:b/>
-          <w:bCs/>
-        </w:rPr>
-        <w:t>User</w:t>
-      </w:r>
-      <w:r>
-        <w:rPr>
-          <w:rFonts w:ascii="Times New Roman" w:hAnsi="Times New Roman" w:cs="Times New Roman"/>
-        </w:rPr>
-        <w:t xml:space="preserve"> – A purchase belongs to a single user.</w:t>
-      </w:r>
-    </w:p>
-    <w:p>
-      <w:pPr>
-        <w:spacing w:after="160" w:line="259" w:lineRule="auto"/>
-        <w:ind w:left="1440"/>
-        <w:rPr>
-          <w:rFonts w:ascii="Times New Roman" w:hAnsi="Times New Roman" w:cs="Times New Roman"/>
-        </w:rPr>
-      </w:pPr>
-      <w:r>
-        <w:rPr>
-          <w:rFonts w:ascii="Times New Roman" w:hAnsi="Times New Roman" w:cs="Times New Roman"/>
-        </w:rPr>
-        <w:t xml:space="preserve">Many-to-One relationship with </w:t>
-      </w:r>
-      <w:r>
-        <w:rPr>
-          <w:rFonts w:ascii="Times New Roman" w:hAnsi="Times New Roman" w:cs="Times New Roman"/>
-          <w:b/>
-          <w:bCs/>
-        </w:rPr>
-        <w:t>Product</w:t>
-      </w:r>
-      <w:r>
-        <w:rPr>
-          <w:rFonts w:ascii="Times New Roman" w:hAnsi="Times New Roman" w:cs="Times New Roman"/>
-        </w:rPr>
-        <w:t xml:space="preserve"> – A purchase consists of multiple products.</w:t>
-      </w:r>
-    </w:p>
-    <w:p>
-      <w:pPr>
-        <w:spacing w:after="160" w:line="259" w:lineRule="auto"/>
-        <w:ind w:left="720"/>
-        <w:rPr>
-          <w:rFonts w:ascii="Times New Roman" w:hAnsi="Times New Roman" w:cs="Times New Roman"/>
-        </w:rPr>
-      </w:pPr>
-      <w:r>
-        <w:rPr>
-          <w:rFonts w:ascii="Times New Roman" w:hAnsi="Times New Roman" w:cs="Times New Roman"/>
-          <w:b/>
-          <w:bCs/>
-        </w:rPr>
-        <w:t>Seasonal Sales Class</w:t>
-      </w:r>
-    </w:p>
-    <w:p>
-      <w:pPr>
-        <w:spacing w:after="160" w:line="259" w:lineRule="auto"/>
-        <w:ind w:left="720" w:firstLine="720"/>
-        <w:rPr>
-          <w:rFonts w:ascii="Times New Roman" w:hAnsi="Times New Roman" w:cs="Times New Roman"/>
-        </w:rPr>
-      </w:pPr>
-      <w:r>
-        <w:rPr>
-          <w:rFonts w:ascii="Times New Roman" w:hAnsi="Times New Roman" w:cs="Times New Roman"/>
-          <w:b/>
-          <w:bCs/>
-        </w:rPr>
-        <w:t>Attributes</w:t>
-      </w:r>
-      <w:r>
-        <w:rPr>
-          <w:rFonts w:ascii="Times New Roman" w:hAnsi="Times New Roman" w:cs="Times New Roman"/>
-        </w:rPr>
-        <w:t>: Includes SaleID, Easter Products, and St. Patrick's.</w:t>
-      </w:r>
-    </w:p>
-    <w:p>
-      <w:pPr>
-        <w:spacing w:after="160" w:line="259" w:lineRule="auto"/>
-        <w:ind w:left="720" w:firstLine="720"/>
-        <w:rPr>
-          <w:rFonts w:ascii="Times New Roman" w:hAnsi="Times New Roman" w:cs="Times New Roman"/>
-        </w:rPr>
-      </w:pPr>
-      <w:r>
-        <w:rPr>
-          <w:rFonts w:ascii="Times New Roman" w:hAnsi="Times New Roman" w:cs="Times New Roman"/>
-          <w:b/>
-          <w:bCs/>
-        </w:rPr>
-        <w:t>Methods</w:t>
-      </w:r>
-      <w:r>
-        <w:rPr>
-          <w:rFonts w:ascii="Times New Roman" w:hAnsi="Times New Roman" w:cs="Times New Roman"/>
-        </w:rPr>
-        <w:t>: Enables setting of seasonal sale products.</w:t>
-      </w:r>
-    </w:p>
-    <w:p>
-      <w:pPr>
-        <w:spacing w:after="160" w:line="259" w:lineRule="auto"/>
-        <w:ind w:left="720" w:firstLine="720"/>
-        <w:rPr>
-          <w:rFonts w:ascii="Times New Roman" w:hAnsi="Times New Roman" w:cs="Times New Roman"/>
-        </w:rPr>
-      </w:pPr>
-      <w:r>
-        <w:rPr>
-          <w:rFonts w:ascii="Times New Roman" w:hAnsi="Times New Roman" w:cs="Times New Roman"/>
-          <w:b/>
-          <w:bCs/>
-        </w:rPr>
-        <w:t>Relationship</w:t>
-      </w:r>
-      <w:r>
-        <w:rPr>
-          <w:rFonts w:ascii="Times New Roman" w:hAnsi="Times New Roman" w:cs="Times New Roman"/>
-        </w:rPr>
-        <w:t>:</w:t>
-      </w:r>
-    </w:p>
-    <w:p>
-      <w:pPr>
-        <w:spacing w:after="160" w:line="259" w:lineRule="auto"/>
-        <w:ind w:left="1440"/>
-        <w:rPr>
-          <w:rFonts w:ascii="Times New Roman" w:hAnsi="Times New Roman" w:cs="Times New Roman"/>
-        </w:rPr>
-      </w:pPr>
-      <w:r>
-        <w:rPr>
-          <w:rFonts w:ascii="Times New Roman" w:hAnsi="Times New Roman" w:cs="Times New Roman"/>
-        </w:rPr>
-        <w:t xml:space="preserve">One-to-Many relationship with </w:t>
-      </w:r>
-      <w:r>
-        <w:rPr>
-          <w:rFonts w:ascii="Times New Roman" w:hAnsi="Times New Roman" w:cs="Times New Roman"/>
-          <w:b/>
-          <w:bCs/>
-        </w:rPr>
-        <w:t>Admin</w:t>
-      </w:r>
-      <w:r>
-        <w:rPr>
-          <w:rFonts w:ascii="Times New Roman" w:hAnsi="Times New Roman" w:cs="Times New Roman"/>
-        </w:rPr>
-        <w:t xml:space="preserve"> – Admins manage multiple seasonal sales.</w:t>
-      </w:r>
-    </w:p>
-    <w:p>
-      <w:pPr>
-        <w:ind w:left="1440"/>
-        <w:rPr>
-          <w:rFonts w:ascii="Times New Roman" w:hAnsi="Times New Roman" w:cs="Times New Roman"/>
-        </w:rPr>
-      </w:pPr>
-      <w:r>
-        <w:rPr>
-          <w:rFonts w:ascii="Times New Roman" w:hAnsi="Times New Roman" w:cs="Times New Roman"/>
-        </w:rPr>
-        <w:t>Many-to-Many</w:t>
-      </w:r>
-      <w:r>
-        <w:rPr>
-          <w:rFonts w:ascii="Times New Roman" w:hAnsi="Times New Roman" w:cs="Times New Roman"/>
-        </w:rPr>
-        <w:t xml:space="preserve"> </w:t>
-      </w:r>
-      <w:r>
-        <w:rPr>
-          <w:rFonts w:ascii="Times New Roman" w:hAnsi="Times New Roman" w:cs="Times New Roman"/>
-        </w:rPr>
-        <w:t xml:space="preserve">relationship with </w:t>
-      </w:r>
-      <w:r>
-        <w:rPr>
-          <w:rFonts w:ascii="Times New Roman" w:hAnsi="Times New Roman" w:cs="Times New Roman"/>
-          <w:b/>
-          <w:bCs/>
-        </w:rPr>
-        <w:t>Product</w:t>
-      </w:r>
-      <w:r>
-        <w:rPr>
-          <w:rFonts w:ascii="Times New Roman" w:hAnsi="Times New Roman" w:cs="Times New Roman"/>
-        </w:rPr>
-        <w:t xml:space="preserve"> – Seasonal sales include multiple products.</w:t>
-      </w:r>
-    </w:p>
-    <w:p>
-      <w:pPr>
-        <w:spacing w:after="160" w:line="259" w:lineRule="auto"/>
-        <w:rPr>
-          <w:rFonts w:ascii="Times New Roman" w:hAnsi="Times New Roman" w:cs="Times New Roman"/>
-          <w:b/>
-          <w:bCs/>
-        </w:rPr>
-      </w:pPr>
-      <w:r>
-        <w:rPr>
-          <w:rFonts w:ascii="Times New Roman" w:hAnsi="Times New Roman" w:cs="Times New Roman"/>
-        </w:rPr>
-        <w:tab/>
-      </w:r>
-      <w:r>
-        <w:rPr>
-          <w:rFonts w:ascii="Times New Roman" w:hAnsi="Times New Roman" w:cs="Times New Roman"/>
-          <w:b/>
-          <w:bCs/>
-        </w:rPr>
-        <w:t>Entity Relationship Diagram Explanation</w:t>
-      </w:r>
-    </w:p>
-    <w:p>
-      <w:pPr>
-        <w:spacing w:after="160" w:line="259" w:lineRule="auto"/>
-        <w:ind w:left="720"/>
-        <w:rPr>
-          <w:rFonts w:ascii="Times New Roman" w:hAnsi="Times New Roman" w:cs="Times New Roman"/>
-        </w:rPr>
-      </w:pPr>
-      <w:r>
-        <w:rPr>
-          <w:rFonts w:ascii="Times New Roman" w:hAnsi="Times New Roman" w:cs="Times New Roman"/>
-        </w:rPr>
-        <w:t xml:space="preserve">The </w:t>
-      </w:r>
-      <w:r>
-        <w:rPr>
-          <w:rFonts w:ascii="Times New Roman" w:hAnsi="Times New Roman" w:cs="Times New Roman"/>
-          <w:b/>
-          <w:bCs/>
-        </w:rPr>
-        <w:t>ERD</w:t>
-      </w:r>
-      <w:r>
-        <w:rPr>
-          <w:rFonts w:ascii="Times New Roman" w:hAnsi="Times New Roman" w:cs="Times New Roman"/>
-        </w:rPr>
-        <w:t xml:space="preserve"> follows similar relationships as the class diagram but focuses on database structuring:</w:t>
-      </w:r>
-    </w:p>
-    <w:p>
-      <w:pPr>
-        <w:spacing w:after="160" w:line="259" w:lineRule="auto"/>
-        <w:ind w:left="720"/>
-        <w:rPr>
-          <w:rFonts w:ascii="Times New Roman" w:hAnsi="Times New Roman" w:cs="Times New Roman"/>
-        </w:rPr>
-      </w:pPr>
-      <w:r>
-        <w:rPr>
-          <w:rFonts w:ascii="Times New Roman" w:hAnsi="Times New Roman" w:cs="Times New Roman"/>
-          <w:b/>
-          <w:bCs/>
-        </w:rPr>
-        <w:t>User &amp; Purchase</w:t>
-      </w:r>
-      <w:r>
-        <w:rPr>
-          <w:rFonts w:ascii="Times New Roman" w:hAnsi="Times New Roman" w:cs="Times New Roman"/>
-        </w:rPr>
-        <w:t>: One user can make multiple purchases</w:t>
-      </w:r>
-      <w:r>
-        <w:rPr>
-          <w:rFonts w:ascii="Times New Roman" w:hAnsi="Times New Roman" w:cs="Times New Roman"/>
-        </w:rPr>
-        <w:t>.</w:t>
-      </w:r>
-    </w:p>
-    <w:p>
-      <w:pPr>
-        <w:spacing w:after="160" w:line="259" w:lineRule="auto"/>
-        <w:ind w:left="720"/>
-        <w:rPr>
-          <w:rFonts w:ascii="Times New Roman" w:hAnsi="Times New Roman" w:cs="Times New Roman"/>
-        </w:rPr>
-      </w:pPr>
-      <w:r>
-        <w:rPr>
-          <w:rFonts w:ascii="Times New Roman" w:hAnsi="Times New Roman" w:cs="Times New Roman"/>
-          <w:b/>
-          <w:bCs/>
-        </w:rPr>
-        <w:t>Purchase &amp; Product</w:t>
-      </w:r>
-      <w:r>
-        <w:rPr>
-          <w:rFonts w:ascii="Times New Roman" w:hAnsi="Times New Roman" w:cs="Times New Roman"/>
-        </w:rPr>
-        <w:t>: A purchase consists of multiple products, forming a many-to-many relationship.</w:t>
-      </w:r>
-    </w:p>
-    <w:p>
-      <w:pPr>
-        <w:spacing w:after="160" w:line="259" w:lineRule="auto"/>
-        <w:ind w:left="720"/>
-        <w:rPr>
-          <w:rFonts w:ascii="Times New Roman" w:hAnsi="Times New Roman" w:cs="Times New Roman"/>
-        </w:rPr>
-      </w:pPr>
-      <w:r>
-        <w:rPr>
-          <w:rFonts w:ascii="Times New Roman" w:hAnsi="Times New Roman" w:cs="Times New Roman"/>
-          <w:b/>
-          <w:bCs/>
-        </w:rPr>
-        <w:t>Admin &amp; Product</w:t>
-      </w:r>
-      <w:r>
-        <w:rPr>
-          <w:rFonts w:ascii="Times New Roman" w:hAnsi="Times New Roman" w:cs="Times New Roman"/>
-        </w:rPr>
-        <w:t>: Each product is managed by a single admin, forming a one-to-many relationship.</w:t>
-      </w:r>
-    </w:p>
-    <w:p>
-      <w:pPr>
-        <w:spacing w:after="160" w:line="259" w:lineRule="auto"/>
-        <w:ind w:left="720"/>
-        <w:rPr>
-          <w:rFonts w:ascii="Times New Roman" w:hAnsi="Times New Roman" w:cs="Times New Roman"/>
-        </w:rPr>
-      </w:pPr>
-      <w:r>
-        <w:rPr>
-          <w:rFonts w:ascii="Times New Roman" w:hAnsi="Times New Roman" w:cs="Times New Roman"/>
-          <w:b/>
-          <w:bCs/>
-        </w:rPr>
-        <w:t>Admin &amp; Seasonal Sales</w:t>
-      </w:r>
-      <w:r>
-        <w:rPr>
-          <w:rFonts w:ascii="Times New Roman" w:hAnsi="Times New Roman" w:cs="Times New Roman"/>
-        </w:rPr>
-        <w:t>: An admin manages multiple seasonal promotions</w:t>
-      </w:r>
-      <w:r>
-        <w:rPr>
-          <w:rFonts w:ascii="Times New Roman" w:hAnsi="Times New Roman" w:cs="Times New Roman"/>
-        </w:rPr>
-        <w:t>.</w:t>
-      </w:r>
-    </w:p>
-    <w:p>
-      <w:pPr>
-        <w:spacing w:after="160" w:line="259" w:lineRule="auto"/>
-        <w:ind w:left="720"/>
-        <w:rPr>
-          <w:rFonts w:ascii="Times New Roman" w:hAnsi="Times New Roman" w:cs="Times New Roman"/>
-        </w:rPr>
-      </w:pPr>
-      <w:r>
-        <w:rPr>
-          <w:rFonts w:ascii="Times New Roman" w:hAnsi="Times New Roman" w:cs="Times New Roman"/>
-          <w:b/>
-          <w:bCs/>
-        </w:rPr>
         <w:t>Product &amp; Seasonal Sales</w:t>
       </w:r>
       <w:r>
@@ -4615,6 +4687,13 @@
         </w:rPr>
         <w:t>: A many-to-many relationship exists, as products can belong to multiple seasonal sales.</w:t>
       </w:r>
+    </w:p>
+    <w:p>
+      <w:pPr>
+        <w:rPr>
+          <w:rFonts w:ascii="Times New Roman" w:hAnsi="Times New Roman" w:cs="Times New Roman"/>
+        </w:rPr>
+      </w:pPr>
     </w:p>
     <w:p>
       <w:pPr>
@@ -4632,6 +4711,7 @@
         </w:numPr>
       </w:pPr>
       <w:r>
+        <w:lastRenderedPageBreak/>
         <w:t>Conclusions</w:t>
       </w:r>
     </w:p>
@@ -4655,7 +4735,6 @@
         <w:rPr>
           <w:u w:val="single"/>
         </w:rPr>
-        <w:lastRenderedPageBreak/>
         <w:t>Checklist</w:t>
       </w:r>
       <w:r>
@@ -5010,8 +5089,8 @@
       </w:r>
     </w:p>
     <w:sectPr>
-      <w:footerReference w:type="even" r:id="rId13"/>
-      <w:footerReference w:type="default" r:id="rId14"/>
+      <w:footerReference w:type="even" r:id="rId12"/>
+      <w:footerReference w:type="default" r:id="rId13"/>
       <w:pgSz w:w="12240" w:h="15840"/>
       <w:pgMar w:top="1440" w:right="1800" w:bottom="1440" w:left="1800" w:header="708" w:footer="708" w:gutter="0"/>
       <w:pgNumType w:start="1"/>

</xml_diff>